<commit_message>
update conference program pdf
</commit_message>
<xml_diff>
--- a/raw-files/ICTA2017-conference-program.docx
+++ b/raw-files/ICTA2017-conference-program.docx
@@ -4975,7 +4975,7 @@
               <w:pStyle w:val="TIME"/>
             </w:pPr>
             <w:r>
-              <w:t>08:20</w:t>
+              <w:t>08:45</w:t>
             </w:r>
           </w:p>
           <w:p>
@@ -5153,7 +5153,10 @@
               <w:spacing w:after="240"/>
             </w:pPr>
             <w:r>
-              <w:t>09:00</w:t>
+              <w:t>09:1</w:t>
+            </w:r>
+            <w:r>
+              <w:t>0</w:t>
             </w:r>
           </w:p>
         </w:tc>
@@ -5306,6 +5309,104 @@
       </w:tr>
       <w:tr>
         <w:trPr>
+          <w:trHeight w:val="567"/>
+          <w:jc w:val="center"/>
+        </w:trPr>
+        <w:tc>
+          <w:tcPr>
+            <w:tcW w:w="708" w:type="pct"/>
+            <w:tcBorders>
+              <w:top w:val="nil"/>
+              <w:bottom w:val="single" w:sz="4" w:space="0" w:color="D9D9D9"/>
+            </w:tcBorders>
+            <w:tcMar>
+              <w:top w:w="80" w:type="dxa"/>
+              <w:left w:w="80" w:type="dxa"/>
+              <w:bottom w:w="80" w:type="dxa"/>
+              <w:right w:w="80" w:type="dxa"/>
+            </w:tcMar>
+            <w:vAlign w:val="center"/>
+          </w:tcPr>
+          <w:p>
+            <w:pPr>
+              <w:pStyle w:val="TIME"/>
+            </w:pPr>
+            <w:r>
+              <w:t>09:35</w:t>
+            </w:r>
+          </w:p>
+        </w:tc>
+        <w:tc>
+          <w:tcPr>
+            <w:tcW w:w="1034" w:type="pct"/>
+            <w:tcBorders>
+              <w:top w:val="nil"/>
+              <w:bottom w:val="single" w:sz="4" w:space="0" w:color="D9D9D9"/>
+            </w:tcBorders>
+            <w:tcMar>
+              <w:top w:w="80" w:type="dxa"/>
+              <w:left w:w="80" w:type="dxa"/>
+              <w:bottom w:w="80" w:type="dxa"/>
+              <w:right w:w="80" w:type="dxa"/>
+            </w:tcMar>
+            <w:vAlign w:val="center"/>
+          </w:tcPr>
+          <w:p/>
+        </w:tc>
+        <w:tc>
+          <w:tcPr>
+            <w:tcW w:w="2195" w:type="pct"/>
+            <w:tcBorders>
+              <w:top w:val="nil"/>
+              <w:bottom w:val="single" w:sz="4" w:space="0" w:color="D9D9D9"/>
+            </w:tcBorders>
+            <w:vAlign w:val="center"/>
+          </w:tcPr>
+          <w:p>
+            <w:pPr>
+              <w:pStyle w:val="CAPSITEM"/>
+              <w:rPr>
+                <w:lang w:val="en-US"/>
+              </w:rPr>
+            </w:pPr>
+            <w:r>
+              <w:rPr>
+                <w:lang w:val="en-US"/>
+              </w:rPr>
+              <w:t>DISCUSSION</w:t>
+            </w:r>
+          </w:p>
+        </w:tc>
+        <w:tc>
+          <w:tcPr>
+            <w:tcW w:w="1063" w:type="pct"/>
+            <w:tcBorders>
+              <w:top w:val="nil"/>
+              <w:bottom w:val="single" w:sz="4" w:space="0" w:color="D9D9D9"/>
+            </w:tcBorders>
+            <w:tcMar>
+              <w:top w:w="80" w:type="dxa"/>
+              <w:left w:w="80" w:type="dxa"/>
+              <w:bottom w:w="80" w:type="dxa"/>
+              <w:right w:w="80" w:type="dxa"/>
+            </w:tcMar>
+            <w:vAlign w:val="center"/>
+          </w:tcPr>
+          <w:p>
+            <w:pPr>
+              <w:pStyle w:val="PLACE"/>
+            </w:pPr>
+            <w:r>
+              <w:t>Balroom</w:t>
+            </w:r>
+            <w:r>
+              <w:t> </w:t>
+            </w:r>
+          </w:p>
+        </w:tc>
+      </w:tr>
+      <w:tr>
+        <w:trPr>
           <w:trHeight w:val="454"/>
           <w:jc w:val="center"/>
         </w:trPr>
@@ -5329,6 +5430,351 @@
           <w:p>
             <w:pPr>
               <w:pStyle w:val="TIME"/>
+              <w:rPr>
+                <w:lang w:val="en-US"/>
+              </w:rPr>
+            </w:pPr>
+            <w:r>
+              <w:rPr>
+                <w:lang w:val="en-US"/>
+              </w:rPr>
+              <w:t>09:55</w:t>
+            </w:r>
+          </w:p>
+        </w:tc>
+        <w:tc>
+          <w:tcPr>
+            <w:tcW w:w="1034" w:type="pct"/>
+            <w:tcBorders>
+              <w:top w:val="single" w:sz="4" w:space="0" w:color="D9D9D9"/>
+              <w:bottom w:val="nil"/>
+            </w:tcBorders>
+            <w:shd w:val="clear" w:color="auto" w:fill="FFFFFF" w:themeFill="background1"/>
+            <w:tcMar>
+              <w:top w:w="80" w:type="dxa"/>
+              <w:left w:w="80" w:type="dxa"/>
+              <w:bottom w:w="80" w:type="dxa"/>
+              <w:right w:w="80" w:type="dxa"/>
+            </w:tcMar>
+            <w:vAlign w:val="center"/>
+            <w:hideMark/>
+          </w:tcPr>
+          <w:p/>
+        </w:tc>
+        <w:tc>
+          <w:tcPr>
+            <w:tcW w:w="2195" w:type="pct"/>
+            <w:tcBorders>
+              <w:top w:val="single" w:sz="4" w:space="0" w:color="D9D9D9"/>
+              <w:bottom w:val="nil"/>
+            </w:tcBorders>
+            <w:shd w:val="clear" w:color="auto" w:fill="FFFFFF" w:themeFill="background1"/>
+            <w:vAlign w:val="center"/>
+          </w:tcPr>
+          <w:p>
+            <w:pPr>
+              <w:pStyle w:val="CAPSITEM"/>
+            </w:pPr>
+            <w:r>
+              <w:t>Coffee break</w:t>
+            </w:r>
+          </w:p>
+        </w:tc>
+        <w:tc>
+          <w:tcPr>
+            <w:tcW w:w="1063" w:type="pct"/>
+            <w:tcBorders>
+              <w:top w:val="single" w:sz="4" w:space="0" w:color="D9D9D9"/>
+              <w:bottom w:val="nil"/>
+            </w:tcBorders>
+            <w:shd w:val="clear" w:color="auto" w:fill="FFFFFF" w:themeFill="background1"/>
+            <w:tcMar>
+              <w:top w:w="80" w:type="dxa"/>
+              <w:left w:w="80" w:type="dxa"/>
+              <w:bottom w:w="80" w:type="dxa"/>
+              <w:right w:w="80" w:type="dxa"/>
+            </w:tcMar>
+            <w:vAlign w:val="center"/>
+            <w:hideMark/>
+          </w:tcPr>
+          <w:p>
+            <w:pPr>
+              <w:pStyle w:val="PLACE"/>
+            </w:pPr>
+            <w:r>
+              <w:t>Balroom lobby</w:t>
+            </w:r>
+            <w:r>
+              <w:t> </w:t>
+            </w:r>
+          </w:p>
+        </w:tc>
+      </w:tr>
+      <w:tr>
+        <w:trPr>
+          <w:trHeight w:val="454"/>
+          <w:jc w:val="center"/>
+        </w:trPr>
+        <w:tc>
+          <w:tcPr>
+            <w:tcW w:w="5000" w:type="pct"/>
+            <w:gridSpan w:val="4"/>
+            <w:tcBorders>
+              <w:top w:val="nil"/>
+            </w:tcBorders>
+            <w:shd w:val="clear" w:color="auto" w:fill="178F46"/>
+            <w:tcMar>
+              <w:top w:w="80" w:type="dxa"/>
+              <w:left w:w="80" w:type="dxa"/>
+              <w:bottom w:w="80" w:type="dxa"/>
+              <w:right w:w="80" w:type="dxa"/>
+            </w:tcMar>
+            <w:vAlign w:val="center"/>
+          </w:tcPr>
+          <w:p>
+            <w:pPr>
+              <w:pStyle w:val="Heading1"/>
+              <w:rPr>
+                <w:lang w:val="en-US"/>
+              </w:rPr>
+            </w:pPr>
+            <w:r>
+              <w:t>PLENARY SESSION I</w:t>
+            </w:r>
+            <w:r>
+              <w:rPr>
+                <w:lang w:val="en-US"/>
+              </w:rPr>
+              <w:t>V</w:t>
+            </w:r>
+          </w:p>
+          <w:p>
+            <w:pPr>
+              <w:pStyle w:val="MODERATOR"/>
+              <w:rPr>
+                <w:lang w:val="en-US"/>
+              </w:rPr>
+            </w:pPr>
+            <w:r>
+              <w:t xml:space="preserve">Moderator: </w:t>
+            </w:r>
+            <w:r>
+              <w:t>Dr. Widagdo Sri Nugroho</w:t>
+            </w:r>
+          </w:p>
+        </w:tc>
+      </w:tr>
+      <w:tr>
+        <w:trPr>
+          <w:trHeight w:val="454"/>
+          <w:jc w:val="center"/>
+        </w:trPr>
+        <w:tc>
+          <w:tcPr>
+            <w:tcW w:w="708" w:type="pct"/>
+            <w:tcBorders>
+              <w:top w:val="single" w:sz="4" w:space="0" w:color="D9D9D9"/>
+              <w:bottom w:val="nil"/>
+            </w:tcBorders>
+            <w:shd w:val="clear" w:color="auto" w:fill="FFFFFF" w:themeFill="background1"/>
+            <w:tcMar>
+              <w:top w:w="80" w:type="dxa"/>
+              <w:left w:w="80" w:type="dxa"/>
+              <w:bottom w:w="80" w:type="dxa"/>
+              <w:right w:w="80" w:type="dxa"/>
+            </w:tcMar>
+            <w:vAlign w:val="center"/>
+          </w:tcPr>
+          <w:p>
+            <w:pPr>
+              <w:pStyle w:val="TIME"/>
+            </w:pPr>
+            <w:r>
+              <w:t>10:10</w:t>
+            </w:r>
+          </w:p>
+          <w:p>
+            <w:pPr>
+              <w:rPr>
+                <w:lang w:val="id-ID" w:eastAsia="id-ID"/>
+              </w:rPr>
+            </w:pPr>
+          </w:p>
+        </w:tc>
+        <w:tc>
+          <w:tcPr>
+            <w:tcW w:w="1034" w:type="pct"/>
+            <w:tcBorders>
+              <w:top w:val="single" w:sz="4" w:space="0" w:color="D9D9D9"/>
+              <w:bottom w:val="nil"/>
+            </w:tcBorders>
+            <w:shd w:val="clear" w:color="auto" w:fill="FFFFFF" w:themeFill="background1"/>
+            <w:tcMar>
+              <w:top w:w="80" w:type="dxa"/>
+              <w:left w:w="80" w:type="dxa"/>
+              <w:bottom w:w="80" w:type="dxa"/>
+              <w:right w:w="80" w:type="dxa"/>
+            </w:tcMar>
+            <w:vAlign w:val="center"/>
+          </w:tcPr>
+          <w:p>
+            <w:pPr>
+              <w:spacing w:after="0" w:line="240" w:lineRule="auto"/>
+              <w:jc w:val="center"/>
+              <w:rPr>
+                <w:rFonts w:eastAsia="Times New Roman" w:cs="Calibri"/>
+                <w:color w:val="000000"/>
+                <w:sz w:val="18"/>
+                <w:szCs w:val="18"/>
+              </w:rPr>
+            </w:pPr>
+            <w:r>
+              <w:rPr>
+                <w:rFonts w:eastAsia="Times New Roman" w:cs="Calibri"/>
+                <w:noProof/>
+                <w:color w:val="000000"/>
+                <w:sz w:val="18"/>
+                <w:szCs w:val="18"/>
+                <w:lang w:val="id-ID" w:eastAsia="id-ID"/>
+              </w:rPr>
+              <w:drawing>
+                <wp:inline distT="0" distB="0" distL="0" distR="0" wp14:anchorId="2BD3A63B" wp14:editId="719CE186">
+                  <wp:extent cx="612000" cy="612000"/>
+                  <wp:effectExtent l="0" t="0" r="0" b="0"/>
+                  <wp:docPr id="6" name="Picture 6"/>
+                  <wp:cNvGraphicFramePr>
+                    <a:graphicFrameLocks xmlns:a="http://schemas.openxmlformats.org/drawingml/2006/main" noChangeAspect="1"/>
+                  </wp:cNvGraphicFramePr>
+                  <a:graphic xmlns:a="http://schemas.openxmlformats.org/drawingml/2006/main">
+                    <a:graphicData uri="http://schemas.openxmlformats.org/drawingml/2006/picture">
+                      <pic:pic xmlns:pic="http://schemas.openxmlformats.org/drawingml/2006/picture">
+                        <pic:nvPicPr>
+                          <pic:cNvPr id="0" name="Picture 1" descr="D:\xampp\htdocs\icst-2017\images\speakers\david-black-square.png"/>
+                          <pic:cNvPicPr>
+                            <a:picLocks noChangeAspect="1" noChangeArrowheads="1"/>
+                          </pic:cNvPicPr>
+                        </pic:nvPicPr>
+                        <pic:blipFill>
+                          <a:blip r:embed="rId22" cstate="print">
+                            <a:extLst>
+                              <a:ext uri="{28A0092B-C50C-407E-A947-70E740481C1C}">
+                                <a14:useLocalDpi xmlns:a14="http://schemas.microsoft.com/office/drawing/2010/main" val="0"/>
+                              </a:ext>
+                            </a:extLst>
+                          </a:blip>
+                          <a:stretch>
+                            <a:fillRect/>
+                          </a:stretch>
+                        </pic:blipFill>
+                        <pic:spPr bwMode="auto">
+                          <a:xfrm>
+                            <a:off x="0" y="0"/>
+                            <a:ext cx="612000" cy="612000"/>
+                          </a:xfrm>
+                          <a:prstGeom prst="ellipse">
+                            <a:avLst/>
+                          </a:prstGeom>
+                          <a:ln w="63500" cap="rnd">
+                            <a:noFill/>
+                          </a:ln>
+                          <a:effectLst/>
+                        </pic:spPr>
+                      </pic:pic>
+                    </a:graphicData>
+                  </a:graphic>
+                </wp:inline>
+              </w:drawing>
+            </w:r>
+          </w:p>
+        </w:tc>
+        <w:tc>
+          <w:tcPr>
+            <w:tcW w:w="2195" w:type="pct"/>
+            <w:tcBorders>
+              <w:top w:val="single" w:sz="4" w:space="0" w:color="D9D9D9"/>
+              <w:bottom w:val="nil"/>
+            </w:tcBorders>
+            <w:shd w:val="clear" w:color="auto" w:fill="FFFFFF" w:themeFill="background1"/>
+            <w:vAlign w:val="center"/>
+          </w:tcPr>
+          <w:p>
+            <w:pPr>
+              <w:pStyle w:val="SPEAKERAFFILIATION"/>
+              <w:rPr>
+                <w:rFonts w:ascii="Source Sans Pro SemiBold" w:hAnsi="Source Sans Pro SemiBold"/>
+              </w:rPr>
+            </w:pPr>
+            <w:r>
+              <w:rPr>
+                <w:rFonts w:ascii="Source Sans Pro SemiBold" w:hAnsi="Source Sans Pro SemiBold"/>
+              </w:rPr>
+              <w:t>Prof. Gede Suparta Budiastara</w:t>
+            </w:r>
+          </w:p>
+          <w:p>
+            <w:pPr>
+              <w:pStyle w:val="SPEAKERAFFILIATION"/>
+            </w:pPr>
+            <w:r>
+              <w:t>Universitas Gadjah Mada, Indonesia</w:t>
+            </w:r>
+          </w:p>
+        </w:tc>
+        <w:tc>
+          <w:tcPr>
+            <w:tcW w:w="1063" w:type="pct"/>
+            <w:tcBorders>
+              <w:top w:val="single" w:sz="4" w:space="0" w:color="D9D9D9"/>
+              <w:bottom w:val="nil"/>
+            </w:tcBorders>
+            <w:shd w:val="clear" w:color="auto" w:fill="FFFFFF" w:themeFill="background1"/>
+            <w:tcMar>
+              <w:top w:w="80" w:type="dxa"/>
+              <w:left w:w="80" w:type="dxa"/>
+              <w:bottom w:w="80" w:type="dxa"/>
+              <w:right w:w="80" w:type="dxa"/>
+            </w:tcMar>
+            <w:vAlign w:val="center"/>
+          </w:tcPr>
+          <w:p>
+            <w:pPr>
+              <w:pStyle w:val="PLACE"/>
+            </w:pPr>
+            <w:r>
+              <w:t>Ballroom</w:t>
+            </w:r>
+          </w:p>
+          <w:p>
+            <w:pPr>
+              <w:pStyle w:val="PLACE"/>
+            </w:pPr>
+          </w:p>
+        </w:tc>
+      </w:tr>
+      <w:tr>
+        <w:trPr>
+          <w:trHeight w:val="454"/>
+          <w:jc w:val="center"/>
+        </w:trPr>
+        <w:tc>
+          <w:tcPr>
+            <w:tcW w:w="708" w:type="pct"/>
+            <w:tcBorders>
+              <w:top w:val="single" w:sz="4" w:space="0" w:color="D9D9D9"/>
+              <w:bottom w:val="nil"/>
+            </w:tcBorders>
+            <w:shd w:val="clear" w:color="auto" w:fill="FFFFFF" w:themeFill="background1"/>
+            <w:tcMar>
+              <w:top w:w="80" w:type="dxa"/>
+              <w:left w:w="80" w:type="dxa"/>
+              <w:bottom w:w="80" w:type="dxa"/>
+              <w:right w:w="80" w:type="dxa"/>
+            </w:tcMar>
+            <w:vAlign w:val="center"/>
+          </w:tcPr>
+          <w:p>
+            <w:pPr>
+              <w:pStyle w:val="TIME"/>
             </w:pPr>
             <w:r>
               <w:t>10:</w:t>
@@ -5337,8 +5783,18 @@
               <w:rPr>
                 <w:lang w:val="en-US"/>
               </w:rPr>
-              <w:t>20</w:t>
-            </w:r>
+              <w:t>3</w:t>
+            </w:r>
+            <w:r>
+              <w:t>5</w:t>
+            </w:r>
+          </w:p>
+          <w:p>
+            <w:pPr>
+              <w:rPr>
+                <w:lang w:val="id-ID" w:eastAsia="id-ID"/>
+              </w:rPr>
+            </w:pPr>
           </w:p>
         </w:tc>
         <w:tc>
@@ -5356,7 +5812,192 @@
               <w:right w:w="80" w:type="dxa"/>
             </w:tcMar>
             <w:vAlign w:val="center"/>
-            <w:hideMark/>
+          </w:tcPr>
+          <w:p>
+            <w:pPr>
+              <w:spacing w:after="0" w:line="240" w:lineRule="auto"/>
+              <w:jc w:val="center"/>
+              <w:rPr>
+                <w:rFonts w:eastAsia="Times New Roman" w:cs="Calibri"/>
+                <w:color w:val="000000"/>
+                <w:sz w:val="18"/>
+                <w:szCs w:val="18"/>
+              </w:rPr>
+            </w:pPr>
+            <w:r>
+              <w:rPr>
+                <w:rFonts w:eastAsia="Times New Roman" w:cs="Calibri"/>
+                <w:noProof/>
+                <w:color w:val="000000"/>
+                <w:sz w:val="18"/>
+                <w:szCs w:val="18"/>
+                <w:lang w:val="id-ID" w:eastAsia="id-ID"/>
+              </w:rPr>
+              <w:drawing>
+                <wp:inline distT="0" distB="0" distL="0" distR="0" wp14:anchorId="0F24D428" wp14:editId="12EBC4D9">
+                  <wp:extent cx="612000" cy="612000"/>
+                  <wp:effectExtent l="0" t="0" r="0" b="0"/>
+                  <wp:docPr id="21" name="Picture 21"/>
+                  <wp:cNvGraphicFramePr>
+                    <a:graphicFrameLocks xmlns:a="http://schemas.openxmlformats.org/drawingml/2006/main" noChangeAspect="1"/>
+                  </wp:cNvGraphicFramePr>
+                  <a:graphic xmlns:a="http://schemas.openxmlformats.org/drawingml/2006/main">
+                    <a:graphicData uri="http://schemas.openxmlformats.org/drawingml/2006/picture">
+                      <pic:pic xmlns:pic="http://schemas.openxmlformats.org/drawingml/2006/picture">
+                        <pic:nvPicPr>
+                          <pic:cNvPr id="0" name="Picture 1" descr="D:\xampp\htdocs\icst-2017\images\speakers\david-black-square.png"/>
+                          <pic:cNvPicPr>
+                            <a:picLocks noChangeAspect="1" noChangeArrowheads="1"/>
+                          </pic:cNvPicPr>
+                        </pic:nvPicPr>
+                        <pic:blipFill>
+                          <a:blip r:embed="rId23" cstate="print">
+                            <a:extLst>
+                              <a:ext uri="{28A0092B-C50C-407E-A947-70E740481C1C}">
+                                <a14:useLocalDpi xmlns:a14="http://schemas.microsoft.com/office/drawing/2010/main" val="0"/>
+                              </a:ext>
+                            </a:extLst>
+                          </a:blip>
+                          <a:stretch>
+                            <a:fillRect/>
+                          </a:stretch>
+                        </pic:blipFill>
+                        <pic:spPr bwMode="auto">
+                          <a:xfrm>
+                            <a:off x="0" y="0"/>
+                            <a:ext cx="612000" cy="612000"/>
+                          </a:xfrm>
+                          <a:prstGeom prst="ellipse">
+                            <a:avLst/>
+                          </a:prstGeom>
+                          <a:ln w="63500" cap="rnd">
+                            <a:noFill/>
+                          </a:ln>
+                          <a:effectLst/>
+                        </pic:spPr>
+                      </pic:pic>
+                    </a:graphicData>
+                  </a:graphic>
+                </wp:inline>
+              </w:drawing>
+            </w:r>
+          </w:p>
+        </w:tc>
+        <w:tc>
+          <w:tcPr>
+            <w:tcW w:w="2195" w:type="pct"/>
+            <w:tcBorders>
+              <w:top w:val="single" w:sz="4" w:space="0" w:color="D9D9D9"/>
+              <w:bottom w:val="nil"/>
+            </w:tcBorders>
+            <w:shd w:val="clear" w:color="auto" w:fill="FFFFFF" w:themeFill="background1"/>
+            <w:vAlign w:val="center"/>
+          </w:tcPr>
+          <w:p>
+            <w:pPr>
+              <w:pStyle w:val="SPEAKERAFFILIATION"/>
+              <w:rPr>
+                <w:rFonts w:ascii="Source Sans Pro SemiBold" w:hAnsi="Source Sans Pro SemiBold"/>
+              </w:rPr>
+            </w:pPr>
+            <w:r>
+              <w:rPr>
+                <w:rFonts w:ascii="Source Sans Pro SemiBold" w:hAnsi="Source Sans Pro SemiBold"/>
+              </w:rPr>
+              <w:t>Dr. Reuben Sharma</w:t>
+            </w:r>
+          </w:p>
+          <w:p>
+            <w:pPr>
+              <w:pStyle w:val="SPEAKERAFFILIATION"/>
+            </w:pPr>
+            <w:r>
+              <w:t>Universiti Putra Malaysia, Malaysia</w:t>
+            </w:r>
+          </w:p>
+        </w:tc>
+        <w:tc>
+          <w:tcPr>
+            <w:tcW w:w="1063" w:type="pct"/>
+            <w:tcBorders>
+              <w:top w:val="single" w:sz="4" w:space="0" w:color="D9D9D9"/>
+              <w:bottom w:val="nil"/>
+            </w:tcBorders>
+            <w:shd w:val="clear" w:color="auto" w:fill="FFFFFF" w:themeFill="background1"/>
+            <w:tcMar>
+              <w:top w:w="80" w:type="dxa"/>
+              <w:left w:w="80" w:type="dxa"/>
+              <w:bottom w:w="80" w:type="dxa"/>
+              <w:right w:w="80" w:type="dxa"/>
+            </w:tcMar>
+            <w:vAlign w:val="center"/>
+          </w:tcPr>
+          <w:p>
+            <w:pPr>
+              <w:pStyle w:val="PLACE"/>
+            </w:pPr>
+            <w:r>
+              <w:t>Ballroom</w:t>
+            </w:r>
+          </w:p>
+          <w:p>
+            <w:pPr>
+              <w:pStyle w:val="PLACE"/>
+            </w:pPr>
+          </w:p>
+        </w:tc>
+      </w:tr>
+      <w:tr>
+        <w:trPr>
+          <w:trHeight w:val="454"/>
+          <w:jc w:val="center"/>
+        </w:trPr>
+        <w:tc>
+          <w:tcPr>
+            <w:tcW w:w="708" w:type="pct"/>
+            <w:tcBorders>
+              <w:top w:val="single" w:sz="4" w:space="0" w:color="D9D9D9"/>
+              <w:bottom w:val="nil"/>
+            </w:tcBorders>
+            <w:shd w:val="clear" w:color="auto" w:fill="FFFFFF" w:themeFill="background1"/>
+            <w:tcMar>
+              <w:top w:w="80" w:type="dxa"/>
+              <w:left w:w="80" w:type="dxa"/>
+              <w:bottom w:w="80" w:type="dxa"/>
+              <w:right w:w="80" w:type="dxa"/>
+            </w:tcMar>
+            <w:vAlign w:val="center"/>
+          </w:tcPr>
+          <w:p>
+            <w:pPr>
+              <w:pStyle w:val="TIME"/>
+              <w:rPr>
+                <w:lang w:val="en-US"/>
+              </w:rPr>
+            </w:pPr>
+            <w:r>
+              <w:rPr>
+                <w:lang w:val="en-US"/>
+              </w:rPr>
+              <w:t>11:00</w:t>
+            </w:r>
+          </w:p>
+        </w:tc>
+        <w:tc>
+          <w:tcPr>
+            <w:tcW w:w="1034" w:type="pct"/>
+            <w:tcBorders>
+              <w:top w:val="single" w:sz="4" w:space="0" w:color="D9D9D9"/>
+              <w:bottom w:val="nil"/>
+            </w:tcBorders>
+            <w:shd w:val="clear" w:color="auto" w:fill="FFFFFF" w:themeFill="background1"/>
+            <w:tcMar>
+              <w:top w:w="80" w:type="dxa"/>
+              <w:left w:w="80" w:type="dxa"/>
+              <w:bottom w:w="80" w:type="dxa"/>
+              <w:right w:w="80" w:type="dxa"/>
+            </w:tcMar>
+            <w:vAlign w:val="center"/>
           </w:tcPr>
           <w:p/>
         </w:tc>
@@ -5373,9 +6014,15 @@
           <w:p>
             <w:pPr>
               <w:pStyle w:val="CAPSITEM"/>
-            </w:pPr>
-            <w:r>
-              <w:t>Coffee break</w:t>
+              <w:rPr>
+                <w:lang w:val="en-US"/>
+              </w:rPr>
+            </w:pPr>
+            <w:r>
+              <w:rPr>
+                <w:lang w:val="en-US"/>
+              </w:rPr>
+              <w:t>DISCUSSION</w:t>
             </w:r>
           </w:p>
         </w:tc>
@@ -5394,18 +6041,118 @@
               <w:right w:w="80" w:type="dxa"/>
             </w:tcMar>
             <w:vAlign w:val="center"/>
-            <w:hideMark/>
           </w:tcPr>
           <w:p>
             <w:pPr>
               <w:pStyle w:val="PLACE"/>
             </w:pPr>
             <w:r>
-              <w:t>Front of</w:t>
-            </w:r>
-            <w:r>
-              <w:br/>
-              <w:t>Parallel rooms </w:t>
+              <w:t>Balroom</w:t>
+            </w:r>
+            <w:r>
+              <w:t> </w:t>
+            </w:r>
+          </w:p>
+        </w:tc>
+      </w:tr>
+      <w:tr>
+        <w:trPr>
+          <w:trHeight w:val="454"/>
+          <w:jc w:val="center"/>
+        </w:trPr>
+        <w:tc>
+          <w:tcPr>
+            <w:tcW w:w="708" w:type="pct"/>
+            <w:tcBorders>
+              <w:top w:val="single" w:sz="4" w:space="0" w:color="D9D9D9"/>
+              <w:bottom w:val="nil"/>
+            </w:tcBorders>
+            <w:shd w:val="clear" w:color="auto" w:fill="FFFFFF" w:themeFill="background1"/>
+            <w:tcMar>
+              <w:top w:w="80" w:type="dxa"/>
+              <w:left w:w="80" w:type="dxa"/>
+              <w:bottom w:w="80" w:type="dxa"/>
+              <w:right w:w="80" w:type="dxa"/>
+            </w:tcMar>
+            <w:vAlign w:val="center"/>
+          </w:tcPr>
+          <w:p>
+            <w:pPr>
+              <w:pStyle w:val="TIME"/>
+              <w:rPr>
+                <w:lang w:val="en-US"/>
+              </w:rPr>
+            </w:pPr>
+            <w:r>
+              <w:rPr>
+                <w:lang w:val="en-US"/>
+              </w:rPr>
+              <w:t>11:20</w:t>
+            </w:r>
+          </w:p>
+        </w:tc>
+        <w:tc>
+          <w:tcPr>
+            <w:tcW w:w="1034" w:type="pct"/>
+            <w:tcBorders>
+              <w:top w:val="single" w:sz="4" w:space="0" w:color="D9D9D9"/>
+              <w:bottom w:val="nil"/>
+            </w:tcBorders>
+            <w:shd w:val="clear" w:color="auto" w:fill="FFFFFF" w:themeFill="background1"/>
+            <w:tcMar>
+              <w:top w:w="80" w:type="dxa"/>
+              <w:left w:w="80" w:type="dxa"/>
+              <w:bottom w:w="80" w:type="dxa"/>
+              <w:right w:w="80" w:type="dxa"/>
+            </w:tcMar>
+            <w:vAlign w:val="center"/>
+          </w:tcPr>
+          <w:p/>
+        </w:tc>
+        <w:tc>
+          <w:tcPr>
+            <w:tcW w:w="2195" w:type="pct"/>
+            <w:tcBorders>
+              <w:top w:val="single" w:sz="4" w:space="0" w:color="D9D9D9"/>
+              <w:bottom w:val="nil"/>
+            </w:tcBorders>
+            <w:shd w:val="clear" w:color="auto" w:fill="FFFFFF" w:themeFill="background1"/>
+            <w:vAlign w:val="center"/>
+          </w:tcPr>
+          <w:p>
+            <w:pPr>
+              <w:pStyle w:val="CAPSITEM"/>
+            </w:pPr>
+            <w:r>
+              <w:t>LUNCH AND PRAYER</w:t>
+            </w:r>
+          </w:p>
+        </w:tc>
+        <w:tc>
+          <w:tcPr>
+            <w:tcW w:w="1063" w:type="pct"/>
+            <w:tcBorders>
+              <w:top w:val="single" w:sz="4" w:space="0" w:color="D9D9D9"/>
+              <w:bottom w:val="nil"/>
+            </w:tcBorders>
+            <w:shd w:val="clear" w:color="auto" w:fill="FFFFFF" w:themeFill="background1"/>
+            <w:tcMar>
+              <w:top w:w="80" w:type="dxa"/>
+              <w:left w:w="80" w:type="dxa"/>
+              <w:bottom w:w="80" w:type="dxa"/>
+              <w:right w:w="80" w:type="dxa"/>
+            </w:tcMar>
+            <w:vAlign w:val="center"/>
+          </w:tcPr>
+          <w:p>
+            <w:pPr>
+              <w:pStyle w:val="PLACE"/>
+            </w:pPr>
+            <w:r>
+              <w:t>Balroom lobby</w:t>
+            </w:r>
+            <w:r>
+              <w:t> </w:t>
             </w:r>
           </w:p>
         </w:tc>
@@ -5434,6 +6181,7 @@
               </w:rPr>
             </w:pPr>
             <w:r>
+              <w:lastRenderedPageBreak/>
               <w:t>SYMPOSIA SESSION I</w:t>
             </w:r>
             <w:r>
@@ -5468,12 +6216,15 @@
           <w:p>
             <w:pPr>
               <w:pStyle w:val="TIME"/>
-            </w:pPr>
-            <w:r>
               <w:rPr>
                 <w:lang w:val="en-US"/>
               </w:rPr>
-              <w:t>10</w:t>
+            </w:pPr>
+            <w:r>
+              <w:rPr>
+                <w:lang w:val="en-US"/>
+              </w:rPr>
+              <w:t>13</w:t>
             </w:r>
             <w:r>
               <w:t>:</w:t>
@@ -5482,10 +6233,7 @@
               <w:rPr>
                 <w:lang w:val="en-US"/>
               </w:rPr>
-              <w:t>4</w:t>
-            </w:r>
-            <w:r>
-              <w:t>0</w:t>
+              <w:t>00</w:t>
             </w:r>
           </w:p>
           <w:p>
@@ -5538,7 +6286,7 @@
                 <w:lang w:val="id-ID" w:eastAsia="id-ID"/>
               </w:rPr>
               <w:drawing>
-                <wp:inline distT="0" distB="0" distL="0" distR="0" wp14:anchorId="417D9D1A" wp14:editId="0B00B8DA">
+                <wp:inline distT="0" distB="0" distL="0" distR="0" wp14:anchorId="6880B56D" wp14:editId="2CBCFE9A">
                   <wp:extent cx="612000" cy="612000"/>
                   <wp:effectExtent l="0" t="0" r="0" b="0"/>
                   <wp:docPr id="7" name="Picture 7"/>
@@ -5610,12 +6358,7 @@
               <w:pStyle w:val="SPEAKERAFFILIATION"/>
             </w:pPr>
             <w:r>
-              <w:t>Moderated by T.B.</w:t>
-            </w:r>
-            <w:bookmarkStart w:id="0" w:name="_GoBack"/>
-            <w:bookmarkEnd w:id="0"/>
-            <w:r>
-              <w:t>D</w:t>
+              <w:t>Moderated by T.B.D</w:t>
             </w:r>
           </w:p>
         </w:tc>
@@ -5736,7 +6479,7 @@
                 <w:lang w:val="id-ID" w:eastAsia="id-ID"/>
               </w:rPr>
               <w:drawing>
-                <wp:inline distT="0" distB="0" distL="0" distR="0" wp14:anchorId="35C044D5" wp14:editId="2C1D7DB7">
+                <wp:inline distT="0" distB="0" distL="0" distR="0" wp14:anchorId="698011EA" wp14:editId="713C3225">
                   <wp:extent cx="612000" cy="612000"/>
                   <wp:effectExtent l="0" t="0" r="0" b="0"/>
                   <wp:docPr id="8" name="Picture 8"/>
@@ -5930,7 +6673,7 @@
                 <w:lang w:val="id-ID" w:eastAsia="id-ID"/>
               </w:rPr>
               <w:drawing>
-                <wp:inline distT="0" distB="0" distL="0" distR="0" wp14:anchorId="026CA343" wp14:editId="1CBFE349">
+                <wp:inline distT="0" distB="0" distL="0" distR="0" wp14:anchorId="2D5CA41D" wp14:editId="5610AAF3">
                   <wp:extent cx="612000" cy="612000"/>
                   <wp:effectExtent l="0" t="0" r="0" b="0"/>
                   <wp:docPr id="18" name="Picture 18"/>
@@ -6129,7 +6872,7 @@
                 <w:lang w:val="id-ID" w:eastAsia="id-ID"/>
               </w:rPr>
               <w:drawing>
-                <wp:inline distT="0" distB="0" distL="0" distR="0" wp14:anchorId="087F25DE" wp14:editId="10DC5E90">
+                <wp:inline distT="0" distB="0" distL="0" distR="0" wp14:anchorId="587B11E1" wp14:editId="0469CA45">
                   <wp:extent cx="612000" cy="612000"/>
                   <wp:effectExtent l="0" t="0" r="0" b="0"/>
                   <wp:docPr id="19" name="Picture 19"/>
@@ -6321,7 +7064,7 @@
                 <w:lang w:val="id-ID" w:eastAsia="id-ID"/>
               </w:rPr>
               <w:drawing>
-                <wp:inline distT="0" distB="0" distL="0" distR="0" wp14:anchorId="71247487" wp14:editId="1E97646B">
+                <wp:inline distT="0" distB="0" distL="0" distR="0" wp14:anchorId="69817143" wp14:editId="25E2FA06">
                   <wp:extent cx="612000" cy="612000"/>
                   <wp:effectExtent l="0" t="0" r="0" b="0"/>
                   <wp:docPr id="20" name="Picture 20"/>
@@ -6444,11 +7187,119 @@
       </w:tr>
       <w:tr>
         <w:trPr>
-          <w:trHeight w:val="624"/>
           <w:jc w:val="center"/>
         </w:trPr>
         <w:tc>
           <w:tcPr>
+            <w:tcW w:w="708" w:type="pct"/>
+            <w:tcBorders>
+              <w:top w:val="nil"/>
+              <w:bottom w:val="single" w:sz="4" w:space="0" w:color="D9D9D9"/>
+            </w:tcBorders>
+            <w:shd w:val="clear" w:color="auto" w:fill="auto"/>
+            <w:tcMar>
+              <w:top w:w="80" w:type="dxa"/>
+              <w:left w:w="80" w:type="dxa"/>
+              <w:bottom w:w="80" w:type="dxa"/>
+              <w:right w:w="80" w:type="dxa"/>
+            </w:tcMar>
+            <w:vAlign w:val="center"/>
+          </w:tcPr>
+          <w:p>
+            <w:pPr>
+              <w:pStyle w:val="TIME"/>
+            </w:pPr>
+            <w:r>
+              <w:t>15:</w:t>
+            </w:r>
+            <w:r>
+              <w:rPr>
+                <w:lang w:val="en-US"/>
+              </w:rPr>
+              <w:t>3</w:t>
+            </w:r>
+            <w:r>
+              <w:rPr>
+                <w:lang w:val="en-US"/>
+              </w:rPr>
+              <w:t>0</w:t>
+            </w:r>
+          </w:p>
+        </w:tc>
+        <w:tc>
+          <w:tcPr>
+            <w:tcW w:w="1034" w:type="pct"/>
+            <w:tcBorders>
+              <w:top w:val="single" w:sz="4" w:space="0" w:color="D9D9D9"/>
+              <w:bottom w:val="single" w:sz="4" w:space="0" w:color="D9D9D9"/>
+            </w:tcBorders>
+            <w:shd w:val="clear" w:color="auto" w:fill="auto"/>
+            <w:tcMar>
+              <w:top w:w="80" w:type="dxa"/>
+              <w:left w:w="80" w:type="dxa"/>
+              <w:bottom w:w="80" w:type="dxa"/>
+              <w:right w:w="80" w:type="dxa"/>
+            </w:tcMar>
+            <w:vAlign w:val="center"/>
+          </w:tcPr>
+          <w:p/>
+        </w:tc>
+        <w:tc>
+          <w:tcPr>
+            <w:tcW w:w="2195" w:type="pct"/>
+            <w:tcBorders>
+              <w:top w:val="single" w:sz="4" w:space="0" w:color="D9D9D9"/>
+              <w:bottom w:val="single" w:sz="4" w:space="0" w:color="D9D9D9"/>
+            </w:tcBorders>
+            <w:shd w:val="clear" w:color="auto" w:fill="auto"/>
+            <w:vAlign w:val="center"/>
+          </w:tcPr>
+          <w:p>
+            <w:pPr>
+              <w:pStyle w:val="CAPSITEM"/>
+            </w:pPr>
+            <w:r>
+              <w:t>Coffee break</w:t>
+            </w:r>
+          </w:p>
+        </w:tc>
+        <w:tc>
+          <w:tcPr>
+            <w:tcW w:w="1063" w:type="pct"/>
+            <w:tcBorders>
+              <w:top w:val="single" w:sz="4" w:space="0" w:color="D9D9D9"/>
+              <w:bottom w:val="single" w:sz="4" w:space="0" w:color="D9D9D9"/>
+            </w:tcBorders>
+            <w:shd w:val="clear" w:color="auto" w:fill="auto"/>
+            <w:tcMar>
+              <w:top w:w="80" w:type="dxa"/>
+              <w:left w:w="80" w:type="dxa"/>
+              <w:bottom w:w="80" w:type="dxa"/>
+              <w:right w:w="80" w:type="dxa"/>
+            </w:tcMar>
+            <w:vAlign w:val="center"/>
+          </w:tcPr>
+          <w:p>
+            <w:pPr>
+              <w:pStyle w:val="PLACE"/>
+            </w:pPr>
+            <w:r>
+              <w:t>Front of</w:t>
+            </w:r>
+            <w:r>
+              <w:br/>
+              <w:t>Parallel rooms </w:t>
+            </w:r>
+          </w:p>
+        </w:tc>
+      </w:tr>
+      <w:tr>
+        <w:trPr>
+          <w:trHeight w:val="545"/>
+          <w:jc w:val="center"/>
+        </w:trPr>
+        <w:tc>
+          <w:tcPr>
             <w:tcW w:w="5000" w:type="pct"/>
             <w:gridSpan w:val="4"/>
             <w:tcBorders>
@@ -6456,6 +7307,12 @@
               <w:bottom w:val="single" w:sz="4" w:space="0" w:color="D9D9D9"/>
             </w:tcBorders>
             <w:shd w:val="clear" w:color="auto" w:fill="178F46"/>
+            <w:tcMar>
+              <w:top w:w="80" w:type="dxa"/>
+              <w:left w:w="80" w:type="dxa"/>
+              <w:bottom w:w="80" w:type="dxa"/>
+              <w:right w:w="80" w:type="dxa"/>
+            </w:tcMar>
             <w:vAlign w:val="center"/>
           </w:tcPr>
           <w:p>
@@ -6466,13 +7323,10 @@
               </w:rPr>
             </w:pPr>
             <w:r>
-              <w:t>SYMPOSIA SESSION I</w:t>
-            </w:r>
-            <w:r>
               <w:rPr>
                 <w:lang w:val="en-US"/>
               </w:rPr>
-              <w:t>V</w:t>
+              <w:t>CLOSING CEREMONY</w:t>
             </w:r>
           </w:p>
         </w:tc>
@@ -6505,7 +7359,13 @@
               </w:rPr>
             </w:pPr>
             <w:r>
-              <w:t>13</w:t>
+              <w:t>1</w:t>
+            </w:r>
+            <w:r>
+              <w:rPr>
+                <w:lang w:val="en-US"/>
+              </w:rPr>
+              <w:t>6</w:t>
             </w:r>
             <w:r>
               <w:t>:</w:t>
@@ -6514,7 +7374,19 @@
               <w:rPr>
                 <w:lang w:val="en-US"/>
               </w:rPr>
-              <w:t>00</w:t>
+              <w:t>0</w:t>
+            </w:r>
+            <w:r>
+              <w:rPr>
+                <w:lang w:val="en-US"/>
+              </w:rPr>
+              <w:t>0</w:t>
+            </w:r>
+            <w:r>
+              <w:rPr>
+                <w:lang w:val="en-US"/>
+              </w:rPr>
+              <w:t>–16:30</w:t>
             </w:r>
           </w:p>
           <w:p>
@@ -6555,7 +7427,105 @@
                 <w:szCs w:val="18"/>
               </w:rPr>
             </w:pPr>
-            <w:r>
+          </w:p>
+        </w:tc>
+        <w:tc>
+          <w:tcPr>
+            <w:tcW w:w="2195" w:type="pct"/>
+            <w:tcBorders>
+              <w:top w:val="nil"/>
+              <w:bottom w:val="single" w:sz="4" w:space="0" w:color="D9D9D9"/>
+            </w:tcBorders>
+            <w:shd w:val="clear" w:color="auto" w:fill="auto"/>
+            <w:vAlign w:val="center"/>
+          </w:tcPr>
+          <w:p>
+            <w:pPr>
+              <w:pStyle w:val="SPEAKERAFFILIATION"/>
+            </w:pPr>
+            <w:r>
+              <w:t>PHOTO SESSION</w:t>
+            </w:r>
+          </w:p>
+        </w:tc>
+        <w:tc>
+          <w:tcPr>
+            <w:tcW w:w="1063" w:type="pct"/>
+            <w:tcBorders>
+              <w:top w:val="nil"/>
+              <w:bottom w:val="single" w:sz="4" w:space="0" w:color="D9D9D9"/>
+            </w:tcBorders>
+            <w:shd w:val="clear" w:color="auto" w:fill="auto"/>
+            <w:tcMar>
+              <w:top w:w="80" w:type="dxa"/>
+              <w:left w:w="80" w:type="dxa"/>
+              <w:bottom w:w="80" w:type="dxa"/>
+              <w:right w:w="80" w:type="dxa"/>
+            </w:tcMar>
+            <w:vAlign w:val="center"/>
+          </w:tcPr>
+          <w:p>
+            <w:pPr>
+              <w:pStyle w:val="PLACE"/>
+              <w:rPr>
+                <w:rFonts w:cs="Calibri"/>
+                <w:color w:val="000000"/>
+                <w:sz w:val="18"/>
+                <w:szCs w:val="18"/>
+              </w:rPr>
+            </w:pPr>
+            <w:r>
+              <w:t>Ballroom</w:t>
+            </w:r>
+          </w:p>
+        </w:tc>
+      </w:tr>
+      <w:tr>
+        <w:trPr>
+          <w:trHeight w:val="454"/>
+          <w:jc w:val="center"/>
+        </w:trPr>
+        <w:tc>
+          <w:tcPr>
+            <w:tcW w:w="708" w:type="pct"/>
+            <w:tcBorders>
+              <w:top w:val="nil"/>
+              <w:bottom w:val="nil"/>
+            </w:tcBorders>
+            <w:shd w:val="clear" w:color="auto" w:fill="auto"/>
+            <w:tcMar>
+              <w:top w:w="80" w:type="dxa"/>
+              <w:left w:w="80" w:type="dxa"/>
+              <w:bottom w:w="80" w:type="dxa"/>
+              <w:right w:w="80" w:type="dxa"/>
+            </w:tcMar>
+            <w:vAlign w:val="center"/>
+          </w:tcPr>
+          <w:p>
+            <w:pPr>
+              <w:pStyle w:val="TIME"/>
+            </w:pPr>
+          </w:p>
+        </w:tc>
+        <w:tc>
+          <w:tcPr>
+            <w:tcW w:w="1034" w:type="pct"/>
+            <w:tcBorders>
+              <w:top w:val="single" w:sz="4" w:space="0" w:color="D9D9D9"/>
+              <w:bottom w:val="single" w:sz="4" w:space="0" w:color="D9D9D9"/>
+            </w:tcBorders>
+            <w:shd w:val="clear" w:color="auto" w:fill="auto"/>
+            <w:tcMar>
+              <w:top w:w="80" w:type="dxa"/>
+              <w:left w:w="80" w:type="dxa"/>
+              <w:bottom w:w="80" w:type="dxa"/>
+              <w:right w:w="80" w:type="dxa"/>
+            </w:tcMar>
+          </w:tcPr>
+          <w:p>
+            <w:pPr>
+              <w:spacing w:after="0" w:line="240" w:lineRule="auto"/>
+              <w:jc w:val="center"/>
               <w:rPr>
                 <w:rFonts w:eastAsia="Times New Roman" w:cs="Calibri"/>
                 <w:b/>
@@ -6566,11 +7536,23 @@
                 <w:szCs w:val="18"/>
                 <w:lang w:val="id-ID" w:eastAsia="id-ID"/>
               </w:rPr>
+            </w:pPr>
+            <w:r>
+              <w:rPr>
+                <w:rFonts w:eastAsia="Times New Roman" w:cs="Calibri"/>
+                <w:b/>
+                <w:bCs/>
+                <w:noProof/>
+                <w:color w:val="000000"/>
+                <w:sz w:val="18"/>
+                <w:szCs w:val="18"/>
+                <w:lang w:val="id-ID" w:eastAsia="id-ID"/>
+              </w:rPr>
               <w:drawing>
-                <wp:inline distT="0" distB="0" distL="0" distR="0" wp14:anchorId="30F41CA3" wp14:editId="1FFB62CC">
+                <wp:inline distT="0" distB="0" distL="0" distR="0" wp14:anchorId="7CD0D4EA" wp14:editId="72850E17">
                   <wp:extent cx="612000" cy="612000"/>
                   <wp:effectExtent l="0" t="0" r="0" b="0"/>
-                  <wp:docPr id="1" name="Picture 1"/>
+                  <wp:docPr id="4" name="Picture 4"/>
                   <wp:cNvGraphicFramePr>
                     <a:graphicFrameLocks xmlns:a="http://schemas.openxmlformats.org/drawingml/2006/main" noChangeAspect="1"/>
                   </wp:cNvGraphicFramePr>
@@ -6578,13 +7560,13 @@
                     <a:graphicData uri="http://schemas.openxmlformats.org/drawingml/2006/picture">
                       <pic:pic xmlns:pic="http://schemas.openxmlformats.org/drawingml/2006/picture">
                         <pic:nvPicPr>
-                          <pic:cNvPr id="0" name="Picture 8" descr="D:\xampp\htdocs\icst-2017\images\committee\jumina-square.jpg"/>
+                          <pic:cNvPr id="0" name="Picture 9" descr="D:\xampp\htdocs\icst-2017\images\committee\rector-of-ugm-square.jpg"/>
                           <pic:cNvPicPr>
                             <a:picLocks noChangeAspect="1" noChangeArrowheads="1"/>
                           </pic:cNvPicPr>
                         </pic:nvPicPr>
                         <pic:blipFill>
-                          <a:blip r:embed="rId13" cstate="print">
+                          <a:blip r:embed="rId24" cstate="print">
                             <a:extLst>
                               <a:ext uri="{28A0092B-C50C-407E-A947-70E740481C1C}">
                                 <a14:useLocalDpi xmlns:a14="http://schemas.microsoft.com/office/drawing/2010/main" val="0"/>
@@ -6620,7 +7602,7 @@
           <w:tcPr>
             <w:tcW w:w="2195" w:type="pct"/>
             <w:tcBorders>
-              <w:top w:val="nil"/>
+              <w:top w:val="single" w:sz="4" w:space="0" w:color="D9D9D9"/>
               <w:bottom w:val="single" w:sz="4" w:space="0" w:color="D9D9D9"/>
             </w:tcBorders>
             <w:shd w:val="clear" w:color="auto" w:fill="auto"/>
@@ -6631,15 +7613,21 @@
               <w:pStyle w:val="SPEAKERNAME"/>
             </w:pPr>
             <w:r>
-              <w:t>SUSTAINABLE TROPICAL FORESTRY SYMPOSIUM</w:t>
-            </w:r>
-          </w:p>
-          <w:p>
-            <w:pPr>
-              <w:pStyle w:val="SPEAKERAFFILIATION"/>
-            </w:pPr>
-            <w:r>
-              <w:t>Moderated by T.B.D</w:t>
+              <w:rPr>
+                <w:lang w:val="en-US"/>
+              </w:rPr>
+              <w:t>Widodo, S.P., M.Sc., Ph.D.</w:t>
+            </w:r>
+          </w:p>
+          <w:p>
+            <w:pPr>
+              <w:pStyle w:val="CAPSITEM"/>
+            </w:pPr>
+            <w:r>
+              <w:rPr>
+                <w:lang w:val="en-US"/>
+              </w:rPr>
+              <w:t>Head of Badan Penerbit dan Publikasi, UGM</w:t>
             </w:r>
           </w:p>
         </w:tc>
@@ -6647,7 +7635,7 @@
           <w:tcPr>
             <w:tcW w:w="1063" w:type="pct"/>
             <w:tcBorders>
-              <w:top w:val="nil"/>
+              <w:top w:val="single" w:sz="4" w:space="0" w:color="D9D9D9"/>
               <w:bottom w:val="single" w:sz="4" w:space="0" w:color="D9D9D9"/>
             </w:tcBorders>
             <w:shd w:val="clear" w:color="auto" w:fill="auto"/>
@@ -6664,30 +7652,19 @@
               <w:pStyle w:val="PLACE"/>
             </w:pPr>
             <w:r>
-              <w:t>Parallel room</w:t>
+              <w:t>Ballroom</w:t>
             </w:r>
           </w:p>
           <w:p>
             <w:pPr>
               <w:pStyle w:val="PLACE"/>
-            </w:pPr>
-          </w:p>
-          <w:p>
-            <w:pPr>
-              <w:pStyle w:val="PLACE"/>
-              <w:rPr>
-                <w:rFonts w:cs="Calibri"/>
-                <w:color w:val="000000"/>
-                <w:sz w:val="18"/>
-                <w:szCs w:val="18"/>
-              </w:rPr>
             </w:pPr>
           </w:p>
         </w:tc>
       </w:tr>
       <w:tr>
         <w:trPr>
-          <w:trHeight w:val="454"/>
+          <w:trHeight w:val="680"/>
           <w:jc w:val="center"/>
         </w:trPr>
         <w:tc>
@@ -6760,10 +7737,10 @@
                 <w:lang w:val="id-ID" w:eastAsia="id-ID"/>
               </w:rPr>
               <w:drawing>
-                <wp:inline distT="0" distB="0" distL="0" distR="0" wp14:anchorId="0A09EDD3" wp14:editId="39F57698">
+                <wp:inline distT="0" distB="0" distL="0" distR="0" wp14:anchorId="757A7692" wp14:editId="7623C6BB">
                   <wp:extent cx="612000" cy="612000"/>
                   <wp:effectExtent l="0" t="0" r="0" b="0"/>
-                  <wp:docPr id="52" name="Picture 52"/>
+                  <wp:docPr id="58" name="Picture 58"/>
                   <wp:cNvGraphicFramePr>
                     <a:graphicFrameLocks xmlns:a="http://schemas.openxmlformats.org/drawingml/2006/main" noChangeAspect="1"/>
                   </wp:cNvGraphicFramePr>
@@ -6771,13 +7748,13 @@
                     <a:graphicData uri="http://schemas.openxmlformats.org/drawingml/2006/picture">
                       <pic:pic xmlns:pic="http://schemas.openxmlformats.org/drawingml/2006/picture">
                         <pic:nvPicPr>
-                          <pic:cNvPr id="0" name="Picture 9" descr="D:\xampp\htdocs\icst-2017\images\committee\rector-of-ugm-square.jpg"/>
+                          <pic:cNvPr id="0" name="Picture 8" descr="D:\xampp\htdocs\icst-2017\images\committee\jumina-square.jpg"/>
                           <pic:cNvPicPr>
                             <a:picLocks noChangeAspect="1" noChangeArrowheads="1"/>
                           </pic:cNvPicPr>
                         </pic:nvPicPr>
                         <pic:blipFill>
-                          <a:blip r:embed="rId14" cstate="print">
+                          <a:blip r:embed="rId25" cstate="print">
                             <a:extLst>
                               <a:ext uri="{28A0092B-C50C-407E-A947-70E740481C1C}">
                                 <a14:useLocalDpi xmlns:a14="http://schemas.microsoft.com/office/drawing/2010/main" val="0"/>
@@ -6821,1267 +7798,34 @@
           </w:tcPr>
           <w:p>
             <w:pPr>
-              <w:pStyle w:val="SPEAKERNAME"/>
-            </w:pPr>
-            <w:r>
-              <w:t>INNOVATIVE AND EMERGING AGRICULTURAL TECHNOLOGY AND MANAGEMENT SYMPOSIUM</w:t>
-            </w:r>
-          </w:p>
-          <w:p>
-            <w:pPr>
               <w:pStyle w:val="SPEAKERAFFILIATION"/>
-            </w:pPr>
-            <w:r>
-              <w:t>Moderated by T.B.D.</w:t>
-            </w:r>
-          </w:p>
-        </w:tc>
-        <w:tc>
-          <w:tcPr>
-            <w:tcW w:w="1063" w:type="pct"/>
-            <w:tcBorders>
-              <w:top w:val="single" w:sz="4" w:space="0" w:color="D9D9D9"/>
-              <w:bottom w:val="single" w:sz="4" w:space="0" w:color="D9D9D9"/>
-            </w:tcBorders>
-            <w:shd w:val="clear" w:color="auto" w:fill="auto"/>
-            <w:tcMar>
-              <w:top w:w="80" w:type="dxa"/>
-              <w:left w:w="80" w:type="dxa"/>
-              <w:bottom w:w="80" w:type="dxa"/>
-              <w:right w:w="80" w:type="dxa"/>
-            </w:tcMar>
-            <w:vAlign w:val="center"/>
-          </w:tcPr>
-          <w:p>
-            <w:pPr>
-              <w:pStyle w:val="PLACE"/>
-            </w:pPr>
-            <w:r>
-              <w:t>Parallel room</w:t>
-            </w:r>
-          </w:p>
-          <w:p>
-            <w:pPr>
-              <w:pStyle w:val="PLACE"/>
-            </w:pPr>
-          </w:p>
-          <w:p>
-            <w:pPr>
-              <w:pStyle w:val="PLACE"/>
-            </w:pPr>
-          </w:p>
-          <w:p>
-            <w:pPr>
-              <w:pStyle w:val="PLACE"/>
-              <w:rPr>
-                <w:rFonts w:cs="Calibri"/>
-                <w:color w:val="000000"/>
-                <w:sz w:val="18"/>
-                <w:szCs w:val="18"/>
-              </w:rPr>
-            </w:pPr>
-          </w:p>
-        </w:tc>
-      </w:tr>
-      <w:tr>
-        <w:trPr>
-          <w:trHeight w:val="454"/>
-          <w:jc w:val="center"/>
-        </w:trPr>
-        <w:tc>
-          <w:tcPr>
-            <w:tcW w:w="708" w:type="pct"/>
-            <w:tcBorders>
-              <w:top w:val="nil"/>
-              <w:bottom w:val="nil"/>
-            </w:tcBorders>
-            <w:shd w:val="clear" w:color="auto" w:fill="auto"/>
-            <w:tcMar>
-              <w:top w:w="80" w:type="dxa"/>
-              <w:left w:w="80" w:type="dxa"/>
-              <w:bottom w:w="80" w:type="dxa"/>
-              <w:right w:w="80" w:type="dxa"/>
-            </w:tcMar>
-            <w:vAlign w:val="center"/>
-          </w:tcPr>
-          <w:p>
-            <w:pPr>
-              <w:spacing w:after="0" w:line="240" w:lineRule="auto"/>
-              <w:jc w:val="center"/>
-              <w:rPr>
-                <w:rFonts w:eastAsia="Times New Roman" w:cs="Calibri"/>
-                <w:sz w:val="18"/>
-                <w:szCs w:val="18"/>
-              </w:rPr>
-            </w:pPr>
-          </w:p>
-        </w:tc>
-        <w:tc>
-          <w:tcPr>
-            <w:tcW w:w="1034" w:type="pct"/>
-            <w:tcBorders>
-              <w:top w:val="single" w:sz="4" w:space="0" w:color="D9D9D9"/>
-              <w:bottom w:val="single" w:sz="4" w:space="0" w:color="D9D9D9"/>
-            </w:tcBorders>
-            <w:shd w:val="clear" w:color="auto" w:fill="auto"/>
-            <w:tcMar>
-              <w:top w:w="80" w:type="dxa"/>
-              <w:left w:w="80" w:type="dxa"/>
-              <w:bottom w:w="80" w:type="dxa"/>
-              <w:right w:w="80" w:type="dxa"/>
-            </w:tcMar>
-          </w:tcPr>
-          <w:p>
-            <w:pPr>
-              <w:spacing w:after="0" w:line="240" w:lineRule="auto"/>
-              <w:jc w:val="center"/>
-              <w:rPr>
-                <w:rFonts w:eastAsia="Times New Roman" w:cs="Calibri"/>
-                <w:color w:val="000000"/>
-                <w:sz w:val="18"/>
-                <w:szCs w:val="18"/>
-              </w:rPr>
-            </w:pPr>
-            <w:r>
-              <w:rPr>
-                <w:rFonts w:eastAsia="Times New Roman" w:cs="Calibri"/>
-                <w:b/>
-                <w:bCs/>
-                <w:noProof/>
-                <w:color w:val="000000"/>
-                <w:sz w:val="18"/>
-                <w:szCs w:val="18"/>
-                <w:lang w:val="id-ID" w:eastAsia="id-ID"/>
-              </w:rPr>
-              <w:drawing>
-                <wp:inline distT="0" distB="0" distL="0" distR="0" wp14:anchorId="18D36EE0" wp14:editId="0251500F">
-                  <wp:extent cx="612000" cy="612000"/>
-                  <wp:effectExtent l="0" t="0" r="0" b="0"/>
-                  <wp:docPr id="53" name="Picture 53"/>
-                  <wp:cNvGraphicFramePr>
-                    <a:graphicFrameLocks xmlns:a="http://schemas.openxmlformats.org/drawingml/2006/main" noChangeAspect="1"/>
-                  </wp:cNvGraphicFramePr>
-                  <a:graphic xmlns:a="http://schemas.openxmlformats.org/drawingml/2006/main">
-                    <a:graphicData uri="http://schemas.openxmlformats.org/drawingml/2006/picture">
-                      <pic:pic xmlns:pic="http://schemas.openxmlformats.org/drawingml/2006/picture">
-                        <pic:nvPicPr>
-                          <pic:cNvPr id="0" name="Picture 8" descr="D:\xampp\htdocs\icst-2017\images\committee\jumina-square.jpg"/>
-                          <pic:cNvPicPr>
-                            <a:picLocks noChangeAspect="1" noChangeArrowheads="1"/>
-                          </pic:cNvPicPr>
-                        </pic:nvPicPr>
-                        <pic:blipFill>
-                          <a:blip r:embed="rId15" cstate="print">
-                            <a:extLst>
-                              <a:ext uri="{28A0092B-C50C-407E-A947-70E740481C1C}">
-                                <a14:useLocalDpi xmlns:a14="http://schemas.microsoft.com/office/drawing/2010/main" val="0"/>
-                              </a:ext>
-                            </a:extLst>
-                          </a:blip>
-                          <a:stretch>
-                            <a:fillRect/>
-                          </a:stretch>
-                        </pic:blipFill>
-                        <pic:spPr bwMode="auto">
-                          <a:xfrm>
-                            <a:off x="0" y="0"/>
-                            <a:ext cx="612000" cy="612000"/>
-                          </a:xfrm>
-                          <a:prstGeom prst="ellipse">
-                            <a:avLst/>
-                          </a:prstGeom>
-                          <a:ln w="63500" cap="rnd">
-                            <a:noFill/>
-                          </a:ln>
-                          <a:effectLst/>
-                        </pic:spPr>
-                      </pic:pic>
-                    </a:graphicData>
-                  </a:graphic>
-                </wp:inline>
-              </w:drawing>
-            </w:r>
-          </w:p>
-        </w:tc>
-        <w:tc>
-          <w:tcPr>
-            <w:tcW w:w="2195" w:type="pct"/>
-            <w:tcBorders>
-              <w:top w:val="single" w:sz="4" w:space="0" w:color="D9D9D9"/>
-              <w:bottom w:val="single" w:sz="4" w:space="0" w:color="D9D9D9"/>
-            </w:tcBorders>
-            <w:shd w:val="clear" w:color="auto" w:fill="auto"/>
-            <w:vAlign w:val="center"/>
-          </w:tcPr>
+              <w:rPr>
+                <w:rFonts w:ascii="Source Sans Pro SemiBold" w:hAnsi="Source Sans Pro SemiBold"/>
+                <w:lang w:val="en-US"/>
+              </w:rPr>
+            </w:pPr>
+            <w:r>
+              <w:rPr>
+                <w:rFonts w:ascii="Source Sans Pro SemiBold" w:hAnsi="Source Sans Pro SemiBold"/>
+                <w:lang w:val="en-US"/>
+              </w:rPr>
+              <w:t>drg. Ika Dewi Ana, Ph.D.</w:t>
+            </w:r>
+          </w:p>
           <w:p>
             <w:pPr>
               <w:pStyle w:val="SPEAKERAFFILIATION"/>
               <w:rPr>
-                <w:rFonts w:ascii="Source Sans Pro SemiBold" w:hAnsi="Source Sans Pro SemiBold"/>
-              </w:rPr>
-            </w:pPr>
-            <w:r>
-              <w:rPr>
-                <w:rFonts w:ascii="Source Sans Pro SemiBold" w:hAnsi="Source Sans Pro SemiBold"/>
-              </w:rPr>
-              <w:t>SUSTAINABLE TROPICAL AGRICULTURE SYMPOSIUM</w:t>
-            </w:r>
-          </w:p>
-          <w:p>
-            <w:pPr>
-              <w:pStyle w:val="SPEAKERAFFILIATION"/>
-            </w:pPr>
-            <w:r>
-              <w:t>Moderated by T.B.D</w:t>
-            </w:r>
-          </w:p>
-        </w:tc>
-        <w:tc>
-          <w:tcPr>
-            <w:tcW w:w="1063" w:type="pct"/>
-            <w:tcBorders>
-              <w:top w:val="single" w:sz="4" w:space="0" w:color="D9D9D9"/>
-              <w:bottom w:val="single" w:sz="4" w:space="0" w:color="D9D9D9"/>
-            </w:tcBorders>
-            <w:shd w:val="clear" w:color="auto" w:fill="auto"/>
-            <w:tcMar>
-              <w:top w:w="80" w:type="dxa"/>
-              <w:left w:w="80" w:type="dxa"/>
-              <w:bottom w:w="80" w:type="dxa"/>
-              <w:right w:w="80" w:type="dxa"/>
-            </w:tcMar>
-            <w:vAlign w:val="center"/>
-          </w:tcPr>
-          <w:p>
-            <w:pPr>
-              <w:pStyle w:val="PLACE"/>
-            </w:pPr>
-            <w:r>
-              <w:t>Parallel room</w:t>
-            </w:r>
-          </w:p>
-          <w:p>
-            <w:pPr>
-              <w:pStyle w:val="PLACE"/>
-            </w:pPr>
-          </w:p>
-          <w:p>
-            <w:pPr>
-              <w:pStyle w:val="PLACE"/>
-              <w:rPr>
-                <w:rFonts w:cs="Calibri"/>
-                <w:color w:val="000000"/>
-                <w:sz w:val="18"/>
-                <w:szCs w:val="18"/>
-              </w:rPr>
-            </w:pPr>
-          </w:p>
-        </w:tc>
-      </w:tr>
-      <w:tr>
-        <w:trPr>
-          <w:jc w:val="center"/>
-        </w:trPr>
-        <w:tc>
-          <w:tcPr>
-            <w:tcW w:w="708" w:type="pct"/>
-            <w:tcBorders>
-              <w:top w:val="nil"/>
-              <w:bottom w:val="nil"/>
-            </w:tcBorders>
-            <w:shd w:val="clear" w:color="auto" w:fill="auto"/>
-            <w:tcMar>
-              <w:top w:w="80" w:type="dxa"/>
-              <w:left w:w="80" w:type="dxa"/>
-              <w:bottom w:w="80" w:type="dxa"/>
-              <w:right w:w="80" w:type="dxa"/>
-            </w:tcMar>
-            <w:vAlign w:val="center"/>
-          </w:tcPr>
-          <w:p>
-            <w:pPr>
-              <w:spacing w:after="0" w:line="240" w:lineRule="auto"/>
-              <w:jc w:val="center"/>
-              <w:rPr>
-                <w:rFonts w:eastAsia="Times New Roman" w:cs="Calibri"/>
-                <w:color w:val="000000"/>
-                <w:sz w:val="18"/>
-                <w:szCs w:val="18"/>
-              </w:rPr>
-            </w:pPr>
-          </w:p>
-        </w:tc>
-        <w:tc>
-          <w:tcPr>
-            <w:tcW w:w="1034" w:type="pct"/>
-            <w:tcBorders>
-              <w:top w:val="single" w:sz="4" w:space="0" w:color="D9D9D9"/>
-              <w:bottom w:val="single" w:sz="4" w:space="0" w:color="D9D9D9"/>
-            </w:tcBorders>
-            <w:shd w:val="clear" w:color="auto" w:fill="auto"/>
-            <w:tcMar>
-              <w:top w:w="80" w:type="dxa"/>
-              <w:left w:w="80" w:type="dxa"/>
-              <w:bottom w:w="80" w:type="dxa"/>
-              <w:right w:w="80" w:type="dxa"/>
-            </w:tcMar>
-          </w:tcPr>
-          <w:p>
-            <w:pPr>
-              <w:spacing w:after="0" w:line="240" w:lineRule="auto"/>
-              <w:jc w:val="center"/>
-              <w:rPr>
-                <w:rFonts w:eastAsia="Times New Roman" w:cs="Calibri"/>
-                <w:b/>
-                <w:bCs/>
-                <w:noProof/>
-                <w:color w:val="000000"/>
-                <w:sz w:val="18"/>
-                <w:szCs w:val="18"/>
-                <w:lang w:val="id-ID" w:eastAsia="id-ID"/>
-              </w:rPr>
-            </w:pPr>
-            <w:r>
-              <w:rPr>
-                <w:rFonts w:eastAsia="Times New Roman" w:cs="Calibri"/>
-                <w:b/>
-                <w:bCs/>
-                <w:noProof/>
-                <w:color w:val="000000"/>
-                <w:sz w:val="18"/>
-                <w:szCs w:val="18"/>
-                <w:lang w:val="id-ID" w:eastAsia="id-ID"/>
-              </w:rPr>
-              <w:drawing>
-                <wp:inline distT="0" distB="0" distL="0" distR="0" wp14:anchorId="04790A46" wp14:editId="328BC319">
-                  <wp:extent cx="612000" cy="612000"/>
-                  <wp:effectExtent l="0" t="0" r="0" b="0"/>
-                  <wp:docPr id="54" name="Picture 54"/>
-                  <wp:cNvGraphicFramePr>
-                    <a:graphicFrameLocks xmlns:a="http://schemas.openxmlformats.org/drawingml/2006/main" noChangeAspect="1"/>
-                  </wp:cNvGraphicFramePr>
-                  <a:graphic xmlns:a="http://schemas.openxmlformats.org/drawingml/2006/main">
-                    <a:graphicData uri="http://schemas.openxmlformats.org/drawingml/2006/picture">
-                      <pic:pic xmlns:pic="http://schemas.openxmlformats.org/drawingml/2006/picture">
-                        <pic:nvPicPr>
-                          <pic:cNvPr id="0" name="Picture 9" descr="D:\xampp\htdocs\icst-2017\images\committee\rector-of-ugm-square.jpg"/>
-                          <pic:cNvPicPr>
-                            <a:picLocks noChangeAspect="1" noChangeArrowheads="1"/>
-                          </pic:cNvPicPr>
-                        </pic:nvPicPr>
-                        <pic:blipFill>
-                          <a:blip r:embed="rId16" cstate="print">
-                            <a:extLst>
-                              <a:ext uri="{28A0092B-C50C-407E-A947-70E740481C1C}">
-                                <a14:useLocalDpi xmlns:a14="http://schemas.microsoft.com/office/drawing/2010/main" val="0"/>
-                              </a:ext>
-                            </a:extLst>
-                          </a:blip>
-                          <a:stretch>
-                            <a:fillRect/>
-                          </a:stretch>
-                        </pic:blipFill>
-                        <pic:spPr bwMode="auto">
-                          <a:xfrm>
-                            <a:off x="0" y="0"/>
-                            <a:ext cx="612000" cy="612000"/>
-                          </a:xfrm>
-                          <a:prstGeom prst="ellipse">
-                            <a:avLst/>
-                          </a:prstGeom>
-                          <a:ln w="63500" cap="rnd">
-                            <a:noFill/>
-                          </a:ln>
-                          <a:effectLst/>
-                        </pic:spPr>
-                      </pic:pic>
-                    </a:graphicData>
-                  </a:graphic>
-                </wp:inline>
-              </w:drawing>
-            </w:r>
-          </w:p>
-        </w:tc>
-        <w:tc>
-          <w:tcPr>
-            <w:tcW w:w="2195" w:type="pct"/>
-            <w:tcBorders>
-              <w:top w:val="single" w:sz="4" w:space="0" w:color="D9D9D9"/>
-              <w:bottom w:val="single" w:sz="4" w:space="0" w:color="D9D9D9"/>
-            </w:tcBorders>
-            <w:shd w:val="clear" w:color="auto" w:fill="auto"/>
-            <w:vAlign w:val="center"/>
-          </w:tcPr>
-          <w:p>
-            <w:pPr>
-              <w:pStyle w:val="SPEAKERNAME"/>
-              <w:rPr>
                 <w:lang w:val="en-US"/>
               </w:rPr>
             </w:pPr>
             <w:r>
-              <w:t>SUSTAINABLE TROPICAL ANIMAL PRODUCTION AND HEALTH SYMPOSIUM</w:t>
-            </w:r>
-          </w:p>
-          <w:p>
-            <w:pPr>
-              <w:pStyle w:val="SPEAKERAFFILIATION"/>
-            </w:pPr>
-            <w:r>
-              <w:t>Moderated by T.B.D</w:t>
-            </w:r>
-          </w:p>
-        </w:tc>
-        <w:tc>
-          <w:tcPr>
-            <w:tcW w:w="1063" w:type="pct"/>
-            <w:tcBorders>
-              <w:top w:val="single" w:sz="4" w:space="0" w:color="D9D9D9"/>
-              <w:bottom w:val="single" w:sz="4" w:space="0" w:color="D9D9D9"/>
-            </w:tcBorders>
-            <w:shd w:val="clear" w:color="auto" w:fill="auto"/>
-            <w:tcMar>
-              <w:top w:w="80" w:type="dxa"/>
-              <w:left w:w="80" w:type="dxa"/>
-              <w:bottom w:w="80" w:type="dxa"/>
-              <w:right w:w="80" w:type="dxa"/>
-            </w:tcMar>
-            <w:vAlign w:val="center"/>
-          </w:tcPr>
-          <w:p>
-            <w:pPr>
-              <w:pStyle w:val="PLACE"/>
-            </w:pPr>
-            <w:r>
-              <w:t>Parallel room</w:t>
-            </w:r>
-          </w:p>
-          <w:p>
-            <w:pPr>
-              <w:pStyle w:val="PLACE"/>
-            </w:pPr>
-          </w:p>
-          <w:p>
-            <w:pPr>
-              <w:pStyle w:val="PLACE"/>
-              <w:rPr>
-                <w:rFonts w:cs="Calibri"/>
-                <w:color w:val="000000"/>
-                <w:sz w:val="18"/>
-                <w:szCs w:val="18"/>
-              </w:rPr>
-            </w:pPr>
-          </w:p>
-        </w:tc>
-      </w:tr>
-      <w:tr>
-        <w:trPr>
-          <w:jc w:val="center"/>
-        </w:trPr>
-        <w:tc>
-          <w:tcPr>
-            <w:tcW w:w="708" w:type="pct"/>
-            <w:tcBorders>
-              <w:top w:val="nil"/>
-              <w:bottom w:val="single" w:sz="4" w:space="0" w:color="D9D9D9"/>
-            </w:tcBorders>
-            <w:shd w:val="clear" w:color="auto" w:fill="auto"/>
-            <w:tcMar>
-              <w:top w:w="80" w:type="dxa"/>
-              <w:left w:w="80" w:type="dxa"/>
-              <w:bottom w:w="80" w:type="dxa"/>
-              <w:right w:w="80" w:type="dxa"/>
-            </w:tcMar>
-            <w:vAlign w:val="center"/>
-          </w:tcPr>
-          <w:p>
-            <w:pPr>
-              <w:spacing w:after="0" w:line="240" w:lineRule="auto"/>
-              <w:jc w:val="center"/>
-              <w:rPr>
-                <w:rFonts w:eastAsia="Times New Roman" w:cs="Calibri"/>
-                <w:color w:val="000000"/>
-                <w:sz w:val="18"/>
-                <w:szCs w:val="18"/>
-              </w:rPr>
-            </w:pPr>
-          </w:p>
-        </w:tc>
-        <w:tc>
-          <w:tcPr>
-            <w:tcW w:w="1034" w:type="pct"/>
-            <w:tcBorders>
-              <w:top w:val="single" w:sz="4" w:space="0" w:color="D9D9D9"/>
-              <w:bottom w:val="single" w:sz="4" w:space="0" w:color="D9D9D9"/>
-            </w:tcBorders>
-            <w:shd w:val="clear" w:color="auto" w:fill="auto"/>
-            <w:tcMar>
-              <w:top w:w="80" w:type="dxa"/>
-              <w:left w:w="80" w:type="dxa"/>
-              <w:bottom w:w="80" w:type="dxa"/>
-              <w:right w:w="80" w:type="dxa"/>
-            </w:tcMar>
-          </w:tcPr>
-          <w:p>
-            <w:pPr>
-              <w:spacing w:after="0" w:line="240" w:lineRule="auto"/>
-              <w:jc w:val="center"/>
-              <w:rPr>
-                <w:rFonts w:eastAsia="Times New Roman" w:cs="Calibri"/>
-                <w:color w:val="000000"/>
-                <w:sz w:val="18"/>
-                <w:szCs w:val="18"/>
-              </w:rPr>
-            </w:pPr>
-            <w:r>
-              <w:rPr>
-                <w:rFonts w:eastAsia="Times New Roman" w:cs="Calibri"/>
-                <w:b/>
-                <w:bCs/>
-                <w:noProof/>
-                <w:color w:val="000000"/>
-                <w:sz w:val="18"/>
-                <w:szCs w:val="18"/>
-                <w:lang w:val="id-ID" w:eastAsia="id-ID"/>
-              </w:rPr>
-              <w:drawing>
-                <wp:inline distT="0" distB="0" distL="0" distR="0" wp14:anchorId="36C8723C" wp14:editId="42D3426C">
-                  <wp:extent cx="612000" cy="612000"/>
-                  <wp:effectExtent l="0" t="0" r="0" b="0"/>
-                  <wp:docPr id="55" name="Picture 55"/>
-                  <wp:cNvGraphicFramePr>
-                    <a:graphicFrameLocks xmlns:a="http://schemas.openxmlformats.org/drawingml/2006/main" noChangeAspect="1"/>
-                  </wp:cNvGraphicFramePr>
-                  <a:graphic xmlns:a="http://schemas.openxmlformats.org/drawingml/2006/main">
-                    <a:graphicData uri="http://schemas.openxmlformats.org/drawingml/2006/picture">
-                      <pic:pic xmlns:pic="http://schemas.openxmlformats.org/drawingml/2006/picture">
-                        <pic:nvPicPr>
-                          <pic:cNvPr id="0" name="Picture 8" descr="D:\xampp\htdocs\icst-2017\images\committee\jumina-square.jpg"/>
-                          <pic:cNvPicPr>
-                            <a:picLocks noChangeAspect="1" noChangeArrowheads="1"/>
-                          </pic:cNvPicPr>
-                        </pic:nvPicPr>
-                        <pic:blipFill>
-                          <a:blip r:embed="rId17" cstate="print">
-                            <a:extLst>
-                              <a:ext uri="{28A0092B-C50C-407E-A947-70E740481C1C}">
-                                <a14:useLocalDpi xmlns:a14="http://schemas.microsoft.com/office/drawing/2010/main" val="0"/>
-                              </a:ext>
-                            </a:extLst>
-                          </a:blip>
-                          <a:stretch>
-                            <a:fillRect/>
-                          </a:stretch>
-                        </pic:blipFill>
-                        <pic:spPr bwMode="auto">
-                          <a:xfrm>
-                            <a:off x="0" y="0"/>
-                            <a:ext cx="612000" cy="612000"/>
-                          </a:xfrm>
-                          <a:prstGeom prst="ellipse">
-                            <a:avLst/>
-                          </a:prstGeom>
-                          <a:ln w="63500" cap="rnd">
-                            <a:noFill/>
-                          </a:ln>
-                          <a:effectLst/>
-                        </pic:spPr>
-                      </pic:pic>
-                    </a:graphicData>
-                  </a:graphic>
-                </wp:inline>
-              </w:drawing>
-            </w:r>
-          </w:p>
-        </w:tc>
-        <w:tc>
-          <w:tcPr>
-            <w:tcW w:w="2195" w:type="pct"/>
-            <w:tcBorders>
-              <w:top w:val="single" w:sz="4" w:space="0" w:color="D9D9D9"/>
-              <w:bottom w:val="single" w:sz="4" w:space="0" w:color="D9D9D9"/>
-            </w:tcBorders>
-            <w:shd w:val="clear" w:color="auto" w:fill="auto"/>
-            <w:vAlign w:val="center"/>
-          </w:tcPr>
-          <w:p>
-            <w:pPr>
-              <w:pStyle w:val="SPEAKERNAME"/>
-              <w:rPr>
-                <w:lang w:val="en-US"/>
-              </w:rPr>
-            </w:pPr>
-            <w:r>
-              <w:t>SOCIO-ECONOMIC DIMENSIONS IN TROPICAL AGRICULTURE SYMPOSIUM</w:t>
-            </w:r>
-          </w:p>
-          <w:p>
-            <w:pPr>
-              <w:pStyle w:val="SPEAKERAFFILIATION"/>
-            </w:pPr>
-            <w:r>
-              <w:t>Moderated by T.B.D</w:t>
-            </w:r>
-          </w:p>
-        </w:tc>
-        <w:tc>
-          <w:tcPr>
-            <w:tcW w:w="1063" w:type="pct"/>
-            <w:tcBorders>
-              <w:top w:val="single" w:sz="4" w:space="0" w:color="D9D9D9"/>
-              <w:bottom w:val="single" w:sz="4" w:space="0" w:color="D9D9D9"/>
-            </w:tcBorders>
-            <w:shd w:val="clear" w:color="auto" w:fill="auto"/>
-            <w:tcMar>
-              <w:top w:w="80" w:type="dxa"/>
-              <w:left w:w="80" w:type="dxa"/>
-              <w:bottom w:w="80" w:type="dxa"/>
-              <w:right w:w="80" w:type="dxa"/>
-            </w:tcMar>
-            <w:vAlign w:val="center"/>
-          </w:tcPr>
-          <w:p>
-            <w:pPr>
-              <w:pStyle w:val="PLACE"/>
-            </w:pPr>
-            <w:r>
-              <w:t>Parallel room</w:t>
-            </w:r>
-          </w:p>
-          <w:p>
-            <w:pPr>
-              <w:pStyle w:val="PLACE"/>
-            </w:pPr>
-          </w:p>
-          <w:p>
-            <w:pPr>
-              <w:pStyle w:val="PLACE"/>
-              <w:rPr>
-                <w:rFonts w:cs="Calibri"/>
-                <w:color w:val="000000"/>
-                <w:sz w:val="18"/>
-                <w:szCs w:val="18"/>
-              </w:rPr>
-            </w:pPr>
-          </w:p>
-        </w:tc>
-      </w:tr>
-      <w:tr>
-        <w:trPr>
-          <w:jc w:val="center"/>
-        </w:trPr>
-        <w:tc>
-          <w:tcPr>
-            <w:tcW w:w="708" w:type="pct"/>
-            <w:tcBorders>
-              <w:top w:val="nil"/>
-              <w:bottom w:val="single" w:sz="4" w:space="0" w:color="D9D9D9"/>
-            </w:tcBorders>
-            <w:shd w:val="clear" w:color="auto" w:fill="auto"/>
-            <w:tcMar>
-              <w:top w:w="80" w:type="dxa"/>
-              <w:left w:w="80" w:type="dxa"/>
-              <w:bottom w:w="80" w:type="dxa"/>
-              <w:right w:w="80" w:type="dxa"/>
-            </w:tcMar>
-            <w:vAlign w:val="center"/>
-          </w:tcPr>
-          <w:p>
-            <w:pPr>
-              <w:pStyle w:val="TIME"/>
-            </w:pPr>
-            <w:r>
-              <w:t>15:</w:t>
-            </w:r>
-            <w:r>
-              <w:rPr>
-                <w:lang w:val="en-US"/>
-              </w:rPr>
-              <w:t>00</w:t>
-            </w:r>
-          </w:p>
-        </w:tc>
-        <w:tc>
-          <w:tcPr>
-            <w:tcW w:w="1034" w:type="pct"/>
-            <w:tcBorders>
-              <w:top w:val="single" w:sz="4" w:space="0" w:color="D9D9D9"/>
-              <w:bottom w:val="single" w:sz="4" w:space="0" w:color="D9D9D9"/>
-            </w:tcBorders>
-            <w:shd w:val="clear" w:color="auto" w:fill="auto"/>
-            <w:tcMar>
-              <w:top w:w="80" w:type="dxa"/>
-              <w:left w:w="80" w:type="dxa"/>
-              <w:bottom w:w="80" w:type="dxa"/>
-              <w:right w:w="80" w:type="dxa"/>
-            </w:tcMar>
-            <w:vAlign w:val="center"/>
-          </w:tcPr>
-          <w:p/>
-        </w:tc>
-        <w:tc>
-          <w:tcPr>
-            <w:tcW w:w="2195" w:type="pct"/>
-            <w:tcBorders>
-              <w:top w:val="single" w:sz="4" w:space="0" w:color="D9D9D9"/>
-              <w:bottom w:val="single" w:sz="4" w:space="0" w:color="D9D9D9"/>
-            </w:tcBorders>
-            <w:shd w:val="clear" w:color="auto" w:fill="auto"/>
-            <w:vAlign w:val="center"/>
-          </w:tcPr>
-          <w:p>
-            <w:pPr>
-              <w:pStyle w:val="CAPSITEM"/>
-            </w:pPr>
-            <w:r>
-              <w:t>Coffee break</w:t>
-            </w:r>
-          </w:p>
-        </w:tc>
-        <w:tc>
-          <w:tcPr>
-            <w:tcW w:w="1063" w:type="pct"/>
-            <w:tcBorders>
-              <w:top w:val="single" w:sz="4" w:space="0" w:color="D9D9D9"/>
-              <w:bottom w:val="single" w:sz="4" w:space="0" w:color="D9D9D9"/>
-            </w:tcBorders>
-            <w:shd w:val="clear" w:color="auto" w:fill="auto"/>
-            <w:tcMar>
-              <w:top w:w="80" w:type="dxa"/>
-              <w:left w:w="80" w:type="dxa"/>
-              <w:bottom w:w="80" w:type="dxa"/>
-              <w:right w:w="80" w:type="dxa"/>
-            </w:tcMar>
-            <w:vAlign w:val="center"/>
-          </w:tcPr>
-          <w:p>
-            <w:pPr>
-              <w:pStyle w:val="PLACE"/>
-            </w:pPr>
-            <w:r>
-              <w:t>Front of</w:t>
-            </w:r>
-            <w:r>
-              <w:br/>
-              <w:t>Parallel rooms </w:t>
-            </w:r>
-          </w:p>
-        </w:tc>
-      </w:tr>
-      <w:tr>
-        <w:trPr>
-          <w:trHeight w:val="545"/>
-          <w:jc w:val="center"/>
-        </w:trPr>
-        <w:tc>
-          <w:tcPr>
-            <w:tcW w:w="5000" w:type="pct"/>
-            <w:gridSpan w:val="4"/>
-            <w:tcBorders>
-              <w:top w:val="nil"/>
-              <w:bottom w:val="single" w:sz="4" w:space="0" w:color="D9D9D9"/>
-            </w:tcBorders>
-            <w:shd w:val="clear" w:color="auto" w:fill="178F46"/>
-            <w:tcMar>
-              <w:top w:w="80" w:type="dxa"/>
-              <w:left w:w="80" w:type="dxa"/>
-              <w:bottom w:w="80" w:type="dxa"/>
-              <w:right w:w="80" w:type="dxa"/>
-            </w:tcMar>
-            <w:vAlign w:val="center"/>
-          </w:tcPr>
-          <w:p>
-            <w:pPr>
-              <w:pStyle w:val="Heading1"/>
-              <w:rPr>
-                <w:lang w:val="en-US"/>
-              </w:rPr>
-            </w:pPr>
-            <w:r>
-              <w:rPr>
-                <w:lang w:val="en-US"/>
-              </w:rPr>
-              <w:t>CLOSING CEREMONY</w:t>
-            </w:r>
-          </w:p>
-        </w:tc>
-      </w:tr>
-      <w:tr>
-        <w:trPr>
-          <w:jc w:val="center"/>
-        </w:trPr>
-        <w:tc>
-          <w:tcPr>
-            <w:tcW w:w="708" w:type="pct"/>
-            <w:tcBorders>
-              <w:top w:val="nil"/>
-              <w:bottom w:val="nil"/>
-            </w:tcBorders>
-            <w:shd w:val="clear" w:color="auto" w:fill="auto"/>
-            <w:tcMar>
-              <w:top w:w="80" w:type="dxa"/>
-              <w:left w:w="80" w:type="dxa"/>
-              <w:bottom w:w="80" w:type="dxa"/>
-              <w:right w:w="80" w:type="dxa"/>
-            </w:tcMar>
-            <w:vAlign w:val="center"/>
-          </w:tcPr>
-          <w:p>
-            <w:pPr>
-              <w:pStyle w:val="TIME"/>
-              <w:rPr>
-                <w:lang w:val="en-US"/>
-              </w:rPr>
-            </w:pPr>
-            <w:r>
-              <w:t>1</w:t>
-            </w:r>
-            <w:r>
-              <w:rPr>
-                <w:lang w:val="en-US"/>
-              </w:rPr>
-              <w:t>5</w:t>
-            </w:r>
-            <w:r>
-              <w:t>:</w:t>
-            </w:r>
-            <w:r>
-              <w:rPr>
-                <w:lang w:val="en-US"/>
-              </w:rPr>
-              <w:t>30</w:t>
-            </w:r>
-          </w:p>
-          <w:p>
-            <w:pPr>
-              <w:spacing w:after="0" w:line="240" w:lineRule="auto"/>
-              <w:rPr>
-                <w:rFonts w:eastAsia="Times New Roman" w:cs="Calibri"/>
-                <w:color w:val="000000"/>
-                <w:sz w:val="18"/>
-                <w:szCs w:val="18"/>
-              </w:rPr>
-            </w:pPr>
-          </w:p>
-        </w:tc>
-        <w:tc>
-          <w:tcPr>
-            <w:tcW w:w="1034" w:type="pct"/>
-            <w:tcBorders>
-              <w:top w:val="nil"/>
-              <w:bottom w:val="single" w:sz="4" w:space="0" w:color="D9D9D9"/>
-            </w:tcBorders>
-            <w:shd w:val="clear" w:color="auto" w:fill="auto"/>
-            <w:tcMar>
-              <w:top w:w="80" w:type="dxa"/>
-              <w:left w:w="80" w:type="dxa"/>
-              <w:bottom w:w="80" w:type="dxa"/>
-              <w:right w:w="80" w:type="dxa"/>
-            </w:tcMar>
-          </w:tcPr>
-          <w:p>
-            <w:pPr>
-              <w:spacing w:after="0" w:line="240" w:lineRule="auto"/>
-              <w:jc w:val="center"/>
-              <w:rPr>
-                <w:rFonts w:eastAsia="Times New Roman" w:cs="Calibri"/>
-                <w:color w:val="000000"/>
-                <w:sz w:val="18"/>
-                <w:szCs w:val="18"/>
-              </w:rPr>
-            </w:pPr>
-          </w:p>
-        </w:tc>
-        <w:tc>
-          <w:tcPr>
-            <w:tcW w:w="2195" w:type="pct"/>
-            <w:tcBorders>
-              <w:top w:val="nil"/>
-              <w:bottom w:val="single" w:sz="4" w:space="0" w:color="D9D9D9"/>
-            </w:tcBorders>
-            <w:shd w:val="clear" w:color="auto" w:fill="auto"/>
-            <w:vAlign w:val="center"/>
-          </w:tcPr>
-          <w:p>
-            <w:pPr>
-              <w:pStyle w:val="SPEAKERAFFILIATION"/>
-            </w:pPr>
-            <w:r>
-              <w:t>PHOTO SESSION</w:t>
-            </w:r>
-          </w:p>
-        </w:tc>
-        <w:tc>
-          <w:tcPr>
-            <w:tcW w:w="1063" w:type="pct"/>
-            <w:tcBorders>
-              <w:top w:val="nil"/>
-              <w:bottom w:val="single" w:sz="4" w:space="0" w:color="D9D9D9"/>
-            </w:tcBorders>
-            <w:shd w:val="clear" w:color="auto" w:fill="auto"/>
-            <w:tcMar>
-              <w:top w:w="80" w:type="dxa"/>
-              <w:left w:w="80" w:type="dxa"/>
-              <w:bottom w:w="80" w:type="dxa"/>
-              <w:right w:w="80" w:type="dxa"/>
-            </w:tcMar>
-            <w:vAlign w:val="center"/>
-          </w:tcPr>
-          <w:p>
-            <w:pPr>
-              <w:pStyle w:val="PLACE"/>
-              <w:rPr>
-                <w:rFonts w:cs="Calibri"/>
-                <w:color w:val="000000"/>
-                <w:sz w:val="18"/>
-                <w:szCs w:val="18"/>
-              </w:rPr>
-            </w:pPr>
-            <w:r>
-              <w:t>Ballroom</w:t>
-            </w:r>
-          </w:p>
-        </w:tc>
-      </w:tr>
-      <w:tr>
-        <w:trPr>
-          <w:trHeight w:val="454"/>
-          <w:jc w:val="center"/>
-        </w:trPr>
-        <w:tc>
-          <w:tcPr>
-            <w:tcW w:w="708" w:type="pct"/>
-            <w:tcBorders>
-              <w:top w:val="nil"/>
-              <w:bottom w:val="nil"/>
-            </w:tcBorders>
-            <w:shd w:val="clear" w:color="auto" w:fill="auto"/>
-            <w:tcMar>
-              <w:top w:w="80" w:type="dxa"/>
-              <w:left w:w="80" w:type="dxa"/>
-              <w:bottom w:w="80" w:type="dxa"/>
-              <w:right w:w="80" w:type="dxa"/>
-            </w:tcMar>
-            <w:vAlign w:val="center"/>
-          </w:tcPr>
-          <w:p>
-            <w:pPr>
-              <w:pStyle w:val="TIME"/>
-            </w:pPr>
-          </w:p>
-        </w:tc>
-        <w:tc>
-          <w:tcPr>
-            <w:tcW w:w="1034" w:type="pct"/>
-            <w:tcBorders>
-              <w:top w:val="single" w:sz="4" w:space="0" w:color="D9D9D9"/>
-              <w:bottom w:val="single" w:sz="4" w:space="0" w:color="D9D9D9"/>
-            </w:tcBorders>
-            <w:shd w:val="clear" w:color="auto" w:fill="auto"/>
-            <w:tcMar>
-              <w:top w:w="80" w:type="dxa"/>
-              <w:left w:w="80" w:type="dxa"/>
-              <w:bottom w:w="80" w:type="dxa"/>
-              <w:right w:w="80" w:type="dxa"/>
-            </w:tcMar>
-          </w:tcPr>
-          <w:p>
-            <w:pPr>
-              <w:spacing w:after="0" w:line="240" w:lineRule="auto"/>
-              <w:jc w:val="center"/>
-              <w:rPr>
-                <w:rFonts w:eastAsia="Times New Roman" w:cs="Calibri"/>
-                <w:b/>
-                <w:bCs/>
-                <w:noProof/>
-                <w:color w:val="000000"/>
-                <w:sz w:val="18"/>
-                <w:szCs w:val="18"/>
-                <w:lang w:val="id-ID" w:eastAsia="id-ID"/>
-              </w:rPr>
-            </w:pPr>
-            <w:r>
-              <w:rPr>
-                <w:rFonts w:eastAsia="Times New Roman" w:cs="Calibri"/>
-                <w:b/>
-                <w:bCs/>
-                <w:noProof/>
-                <w:color w:val="000000"/>
-                <w:sz w:val="18"/>
-                <w:szCs w:val="18"/>
-                <w:lang w:val="id-ID" w:eastAsia="id-ID"/>
-              </w:rPr>
-              <w:drawing>
-                <wp:inline distT="0" distB="0" distL="0" distR="0" wp14:anchorId="3DA80A7E" wp14:editId="72A754C5">
-                  <wp:extent cx="612000" cy="612000"/>
-                  <wp:effectExtent l="0" t="0" r="0" b="0"/>
-                  <wp:docPr id="4" name="Picture 4"/>
-                  <wp:cNvGraphicFramePr>
-                    <a:graphicFrameLocks xmlns:a="http://schemas.openxmlformats.org/drawingml/2006/main" noChangeAspect="1"/>
-                  </wp:cNvGraphicFramePr>
-                  <a:graphic xmlns:a="http://schemas.openxmlformats.org/drawingml/2006/main">
-                    <a:graphicData uri="http://schemas.openxmlformats.org/drawingml/2006/picture">
-                      <pic:pic xmlns:pic="http://schemas.openxmlformats.org/drawingml/2006/picture">
-                        <pic:nvPicPr>
-                          <pic:cNvPr id="0" name="Picture 9" descr="D:\xampp\htdocs\icst-2017\images\committee\rector-of-ugm-square.jpg"/>
-                          <pic:cNvPicPr>
-                            <a:picLocks noChangeAspect="1" noChangeArrowheads="1"/>
-                          </pic:cNvPicPr>
-                        </pic:nvPicPr>
-                        <pic:blipFill>
-                          <a:blip r:embed="rId22" cstate="print">
-                            <a:extLst>
-                              <a:ext uri="{28A0092B-C50C-407E-A947-70E740481C1C}">
-                                <a14:useLocalDpi xmlns:a14="http://schemas.microsoft.com/office/drawing/2010/main" val="0"/>
-                              </a:ext>
-                            </a:extLst>
-                          </a:blip>
-                          <a:stretch>
-                            <a:fillRect/>
-                          </a:stretch>
-                        </pic:blipFill>
-                        <pic:spPr bwMode="auto">
-                          <a:xfrm>
-                            <a:off x="0" y="0"/>
-                            <a:ext cx="612000" cy="612000"/>
-                          </a:xfrm>
-                          <a:prstGeom prst="ellipse">
-                            <a:avLst/>
-                          </a:prstGeom>
-                          <a:ln w="63500" cap="rnd">
-                            <a:noFill/>
-                          </a:ln>
-                          <a:effectLst/>
-                        </pic:spPr>
-                      </pic:pic>
-                    </a:graphicData>
-                  </a:graphic>
-                </wp:inline>
-              </w:drawing>
-            </w:r>
-          </w:p>
-        </w:tc>
-        <w:tc>
-          <w:tcPr>
-            <w:tcW w:w="2195" w:type="pct"/>
-            <w:tcBorders>
-              <w:top w:val="single" w:sz="4" w:space="0" w:color="D9D9D9"/>
-              <w:bottom w:val="single" w:sz="4" w:space="0" w:color="D9D9D9"/>
-            </w:tcBorders>
-            <w:shd w:val="clear" w:color="auto" w:fill="auto"/>
-            <w:vAlign w:val="center"/>
-          </w:tcPr>
-          <w:p>
-            <w:pPr>
-              <w:pStyle w:val="SPEAKERNAME"/>
-            </w:pPr>
-            <w:r>
-              <w:rPr>
-                <w:lang w:val="en-US"/>
-              </w:rPr>
-              <w:t>Widodo, S.P., M.Sc., Ph.D.</w:t>
-            </w:r>
-          </w:p>
-          <w:p>
-            <w:pPr>
-              <w:pStyle w:val="CAPSITEM"/>
-            </w:pPr>
-            <w:r>
-              <w:rPr>
-                <w:lang w:val="en-US"/>
-              </w:rPr>
-              <w:t>Head of Badan Penerbit dan Publikasi, UGM</w:t>
-            </w:r>
-          </w:p>
-        </w:tc>
-        <w:tc>
-          <w:tcPr>
-            <w:tcW w:w="1063" w:type="pct"/>
-            <w:tcBorders>
-              <w:top w:val="single" w:sz="4" w:space="0" w:color="D9D9D9"/>
-              <w:bottom w:val="single" w:sz="4" w:space="0" w:color="D9D9D9"/>
-            </w:tcBorders>
-            <w:shd w:val="clear" w:color="auto" w:fill="auto"/>
-            <w:tcMar>
-              <w:top w:w="80" w:type="dxa"/>
-              <w:left w:w="80" w:type="dxa"/>
-              <w:bottom w:w="80" w:type="dxa"/>
-              <w:right w:w="80" w:type="dxa"/>
-            </w:tcMar>
-            <w:vAlign w:val="center"/>
-          </w:tcPr>
-          <w:p>
-            <w:pPr>
-              <w:pStyle w:val="PLACE"/>
-            </w:pPr>
-            <w:r>
-              <w:t>Ballroom</w:t>
-            </w:r>
-          </w:p>
-          <w:p>
-            <w:pPr>
-              <w:pStyle w:val="PLACE"/>
-            </w:pPr>
-          </w:p>
-        </w:tc>
-      </w:tr>
-      <w:tr>
-        <w:trPr>
-          <w:trHeight w:val="680"/>
-          <w:jc w:val="center"/>
-        </w:trPr>
-        <w:tc>
-          <w:tcPr>
-            <w:tcW w:w="708" w:type="pct"/>
-            <w:tcBorders>
-              <w:top w:val="nil"/>
-              <w:bottom w:val="nil"/>
-            </w:tcBorders>
-            <w:shd w:val="clear" w:color="auto" w:fill="auto"/>
-            <w:tcMar>
-              <w:top w:w="80" w:type="dxa"/>
-              <w:left w:w="80" w:type="dxa"/>
-              <w:bottom w:w="80" w:type="dxa"/>
-              <w:right w:w="80" w:type="dxa"/>
-            </w:tcMar>
-            <w:vAlign w:val="center"/>
-          </w:tcPr>
-          <w:p>
-            <w:pPr>
-              <w:spacing w:after="0" w:line="240" w:lineRule="auto"/>
-              <w:jc w:val="center"/>
-              <w:rPr>
-                <w:rFonts w:eastAsia="Times New Roman" w:cs="Calibri"/>
-                <w:sz w:val="18"/>
-                <w:szCs w:val="18"/>
-              </w:rPr>
-            </w:pPr>
-          </w:p>
-        </w:tc>
-        <w:tc>
-          <w:tcPr>
-            <w:tcW w:w="1034" w:type="pct"/>
-            <w:tcBorders>
-              <w:top w:val="single" w:sz="4" w:space="0" w:color="D9D9D9"/>
-              <w:bottom w:val="single" w:sz="4" w:space="0" w:color="D9D9D9"/>
-            </w:tcBorders>
-            <w:shd w:val="clear" w:color="auto" w:fill="auto"/>
-            <w:tcMar>
-              <w:top w:w="80" w:type="dxa"/>
-              <w:left w:w="80" w:type="dxa"/>
-              <w:bottom w:w="80" w:type="dxa"/>
-              <w:right w:w="80" w:type="dxa"/>
-            </w:tcMar>
-          </w:tcPr>
-          <w:p>
-            <w:pPr>
-              <w:spacing w:after="0" w:line="240" w:lineRule="auto"/>
-              <w:jc w:val="center"/>
-              <w:rPr>
-                <w:rFonts w:eastAsia="Times New Roman" w:cs="Calibri"/>
-                <w:b/>
-                <w:bCs/>
-                <w:noProof/>
-                <w:color w:val="000000"/>
-                <w:sz w:val="18"/>
-                <w:szCs w:val="18"/>
-                <w:lang w:val="id-ID" w:eastAsia="id-ID"/>
-              </w:rPr>
-            </w:pPr>
-            <w:r>
-              <w:rPr>
-                <w:rFonts w:eastAsia="Times New Roman" w:cs="Calibri"/>
-                <w:b/>
-                <w:bCs/>
-                <w:noProof/>
-                <w:color w:val="000000"/>
-                <w:sz w:val="18"/>
-                <w:szCs w:val="18"/>
-                <w:lang w:val="id-ID" w:eastAsia="id-ID"/>
-              </w:rPr>
-              <w:drawing>
-                <wp:inline distT="0" distB="0" distL="0" distR="0" wp14:anchorId="186BF0F8" wp14:editId="0008270D">
-                  <wp:extent cx="612000" cy="612000"/>
-                  <wp:effectExtent l="0" t="0" r="0" b="0"/>
-                  <wp:docPr id="58" name="Picture 58"/>
-                  <wp:cNvGraphicFramePr>
-                    <a:graphicFrameLocks xmlns:a="http://schemas.openxmlformats.org/drawingml/2006/main" noChangeAspect="1"/>
-                  </wp:cNvGraphicFramePr>
-                  <a:graphic xmlns:a="http://schemas.openxmlformats.org/drawingml/2006/main">
-                    <a:graphicData uri="http://schemas.openxmlformats.org/drawingml/2006/picture">
-                      <pic:pic xmlns:pic="http://schemas.openxmlformats.org/drawingml/2006/picture">
-                        <pic:nvPicPr>
-                          <pic:cNvPr id="0" name="Picture 8" descr="D:\xampp\htdocs\icst-2017\images\committee\jumina-square.jpg"/>
-                          <pic:cNvPicPr>
-                            <a:picLocks noChangeAspect="1" noChangeArrowheads="1"/>
-                          </pic:cNvPicPr>
-                        </pic:nvPicPr>
-                        <pic:blipFill>
-                          <a:blip r:embed="rId23" cstate="print">
-                            <a:extLst>
-                              <a:ext uri="{28A0092B-C50C-407E-A947-70E740481C1C}">
-                                <a14:useLocalDpi xmlns:a14="http://schemas.microsoft.com/office/drawing/2010/main" val="0"/>
-                              </a:ext>
-                            </a:extLst>
-                          </a:blip>
-                          <a:stretch>
-                            <a:fillRect/>
-                          </a:stretch>
-                        </pic:blipFill>
-                        <pic:spPr bwMode="auto">
-                          <a:xfrm>
-                            <a:off x="0" y="0"/>
-                            <a:ext cx="612000" cy="612000"/>
-                          </a:xfrm>
-                          <a:prstGeom prst="ellipse">
-                            <a:avLst/>
-                          </a:prstGeom>
-                          <a:ln w="63500" cap="rnd">
-                            <a:noFill/>
-                          </a:ln>
-                          <a:effectLst/>
-                        </pic:spPr>
-                      </pic:pic>
-                    </a:graphicData>
-                  </a:graphic>
-                </wp:inline>
-              </w:drawing>
-            </w:r>
-          </w:p>
-        </w:tc>
-        <w:tc>
-          <w:tcPr>
-            <w:tcW w:w="2195" w:type="pct"/>
-            <w:tcBorders>
-              <w:top w:val="single" w:sz="4" w:space="0" w:color="D9D9D9"/>
-              <w:bottom w:val="single" w:sz="4" w:space="0" w:color="D9D9D9"/>
-            </w:tcBorders>
-            <w:shd w:val="clear" w:color="auto" w:fill="auto"/>
-            <w:vAlign w:val="center"/>
-          </w:tcPr>
-          <w:p>
-            <w:pPr>
-              <w:pStyle w:val="SPEAKERNAME"/>
-              <w:rPr>
-                <w:lang w:val="en-US"/>
-              </w:rPr>
-            </w:pPr>
-            <w:r>
-              <w:rPr>
-                <w:lang w:val="en-US"/>
-              </w:rPr>
-              <w:t>Prof. Dr. Suratman</w:t>
-            </w:r>
-          </w:p>
-          <w:p>
-            <w:pPr>
-              <w:pStyle w:val="SPEAKERAFFILIATION"/>
-              <w:rPr>
-                <w:lang w:val="en-US"/>
-              </w:rPr>
-            </w:pPr>
-            <w:r>
-              <w:t>Vice Rector for Research and Community Services</w:t>
+              <w:t>Vice Rector for Resear</w:t>
+            </w:r>
+            <w:bookmarkStart w:id="0" w:name="_GoBack"/>
+            <w:bookmarkEnd w:id="0"/>
+            <w:r>
+              <w:t>ch and Community Services</w:t>
             </w:r>
           </w:p>
         </w:tc>
@@ -8135,7 +7879,7 @@
       </w:pPr>
     </w:p>
     <w:sectPr>
-      <w:headerReference w:type="default" r:id="rId24"/>
+      <w:headerReference w:type="default" r:id="rId26"/>
       <w:pgSz w:w="11907" w:h="16839" w:code="9"/>
       <w:pgMar w:top="993" w:right="1440" w:bottom="1440" w:left="1440" w:header="720" w:footer="720" w:gutter="0"/>
       <w:cols w:space="720"/>
@@ -8200,26 +7944,42 @@
 <w:hdr xmlns:wpc="http://schemas.microsoft.com/office/word/2010/wordprocessingCanvas" xmlns:mc="http://schemas.openxmlformats.org/markup-compatibility/2006" xmlns:o="urn:schemas-microsoft-com:office:office" xmlns:r="http://schemas.openxmlformats.org/officeDocument/2006/relationships" xmlns:m="http://schemas.openxmlformats.org/officeDocument/2006/math" xmlns:v="urn:schemas-microsoft-com:vml" xmlns:wp14="http://schemas.microsoft.com/office/word/2010/wordprocessingDrawing" xmlns:wp="http://schemas.openxmlformats.org/drawingml/2006/wordprocessingDrawing" xmlns:w10="urn:schemas-microsoft-com:office:word" xmlns:w="http://schemas.openxmlformats.org/wordprocessingml/2006/main" xmlns:w14="http://schemas.microsoft.com/office/word/2010/wordml" xmlns:w15="http://schemas.microsoft.com/office/word/2012/wordml" xmlns:wpg="http://schemas.microsoft.com/office/word/2010/wordprocessingGroup" xmlns:wpi="http://schemas.microsoft.com/office/word/2010/wordprocessingInk" xmlns:wne="http://schemas.microsoft.com/office/word/2006/wordml" xmlns:wps="http://schemas.microsoft.com/office/word/2010/wordprocessingShape" mc:Ignorable="w14 w15 wp14">
   <w:p>
     <w:pPr>
-      <w:pStyle w:val="Header"/>
+      <w:tabs>
+        <w:tab w:val="left" w:pos="2268"/>
+      </w:tabs>
+      <w:spacing w:after="0" w:line="240" w:lineRule="auto"/>
+      <w:jc w:val="right"/>
+      <w:rPr>
+        <w:rFonts w:eastAsia="MS Mincho" w:cs="Calibri"/>
+        <w:b/>
+        <w:color w:val="238F46"/>
+        <w:sz w:val="28"/>
+        <w:szCs w:val="24"/>
+        <w:lang w:eastAsia="ru-RU"/>
+      </w:rPr>
     </w:pPr>
     <w:r>
       <w:rPr>
+        <w:rFonts w:eastAsia="MS Mincho" w:cs="Calibri"/>
         <w:noProof/>
+        <w:color w:val="238F46"/>
+        <w:sz w:val="20"/>
+        <w:szCs w:val="24"/>
         <w:lang w:val="id-ID" w:eastAsia="id-ID"/>
       </w:rPr>
       <w:drawing>
-        <wp:anchor distT="0" distB="0" distL="114300" distR="114300" simplePos="0" relativeHeight="251663872" behindDoc="1" locked="0" layoutInCell="1" allowOverlap="1" wp14:anchorId="5C5E7EAF" wp14:editId="302ED4D8">
+        <wp:anchor distT="0" distB="0" distL="114300" distR="114300" simplePos="0" relativeHeight="251659264" behindDoc="1" locked="0" layoutInCell="1" allowOverlap="1">
           <wp:simplePos x="0" y="0"/>
           <wp:positionH relativeFrom="column">
-            <wp:posOffset>-252857</wp:posOffset>
+            <wp:posOffset>-194310</wp:posOffset>
           </wp:positionH>
           <wp:positionV relativeFrom="paragraph">
-            <wp:posOffset>-62459</wp:posOffset>
+            <wp:posOffset>-148722</wp:posOffset>
           </wp:positionV>
-          <wp:extent cx="1413630" cy="626399"/>
-          <wp:effectExtent l="0" t="0" r="0" b="2540"/>
+          <wp:extent cx="1353820" cy="600075"/>
+          <wp:effectExtent l="0" t="0" r="0" b="9525"/>
           <wp:wrapNone/>
-          <wp:docPr id="70" name="Picture 70"/>
+          <wp:docPr id="38" name="Picture 38"/>
           <wp:cNvGraphicFramePr>
             <a:graphicFrameLocks xmlns:a="http://schemas.openxmlformats.org/drawingml/2006/main" noChangeAspect="1"/>
           </wp:cNvGraphicFramePr>
@@ -8227,19 +7987,20 @@
             <a:graphicData uri="http://schemas.openxmlformats.org/drawingml/2006/picture">
               <pic:pic xmlns:pic="http://schemas.openxmlformats.org/drawingml/2006/picture">
                 <pic:nvPicPr>
-                  <pic:cNvPr id="0" name="Picture 1" descr="ICST2017kop"/>
+                  <pic:cNvPr id="0" name="Picture 6"/>
                   <pic:cNvPicPr>
                     <a:picLocks noChangeAspect="1" noChangeArrowheads="1"/>
                   </pic:cNvPicPr>
                 </pic:nvPicPr>
                 <pic:blipFill>
-                  <a:blip r:embed="rId1" cstate="print">
+                  <a:blip r:embed="rId1">
                     <a:extLst>
                       <a:ext uri="{28A0092B-C50C-407E-A947-70E740481C1C}">
                         <a14:useLocalDpi xmlns:a14="http://schemas.microsoft.com/office/drawing/2010/main" val="0"/>
                       </a:ext>
                     </a:extLst>
                   </a:blip>
+                  <a:srcRect/>
                   <a:stretch>
                     <a:fillRect/>
                   </a:stretch>
@@ -8247,7 +8008,7 @@
                 <pic:spPr bwMode="auto">
                   <a:xfrm>
                     <a:off x="0" y="0"/>
-                    <a:ext cx="1413630" cy="626399"/>
+                    <a:ext cx="1353820" cy="600075"/>
                   </a:xfrm>
                   <a:prstGeom prst="rect">
                     <a:avLst/>
@@ -8256,11 +8017,6 @@
                   <a:ln>
                     <a:noFill/>
                   </a:ln>
-                  <a:extLst>
-                    <a:ext uri="{53640926-AAD7-44D8-BBD7-CCE9431645EC}">
-                      <a14:shadowObscured xmlns:a14="http://schemas.microsoft.com/office/drawing/2010/main"/>
-                    </a:ext>
-                  </a:extLst>
                 </pic:spPr>
               </pic:pic>
             </a:graphicData>
@@ -8276,269 +8032,423 @@
     </w:r>
     <w:r>
       <w:rPr>
-        <w:noProof/>
-        <w:lang w:val="id-ID" w:eastAsia="id-ID"/>
+        <w:rFonts w:ascii="Calibri" w:eastAsia="MS Mincho" w:hAnsi="Calibri" w:cs="Calibri"/>
+        <w:color w:val="238F46"/>
+        <w:sz w:val="20"/>
+        <w:szCs w:val="24"/>
+        <w:lang w:val="id-ID" w:eastAsia="ru-RU"/>
       </w:rPr>
-      <mc:AlternateContent>
-        <mc:Choice Requires="wps">
-          <w:drawing>
-            <wp:anchor distT="0" distB="0" distL="114300" distR="114300" simplePos="0" relativeHeight="251664896" behindDoc="0" locked="0" layoutInCell="1" allowOverlap="1" wp14:anchorId="0FA83F75" wp14:editId="44972EF0">
-              <wp:simplePos x="0" y="0"/>
-              <wp:positionH relativeFrom="column">
-                <wp:posOffset>1242060</wp:posOffset>
-              </wp:positionH>
-              <wp:positionV relativeFrom="paragraph">
-                <wp:posOffset>-85773</wp:posOffset>
-              </wp:positionV>
-              <wp:extent cx="5499100" cy="646981"/>
-              <wp:effectExtent l="0" t="0" r="0" b="1270"/>
-              <wp:wrapNone/>
-              <wp:docPr id="33" name="Text Box 33"/>
-              <wp:cNvGraphicFramePr>
-                <a:graphicFrameLocks xmlns:a="http://schemas.openxmlformats.org/drawingml/2006/main"/>
-              </wp:cNvGraphicFramePr>
-              <a:graphic xmlns:a="http://schemas.openxmlformats.org/drawingml/2006/main">
-                <a:graphicData uri="http://schemas.microsoft.com/office/word/2010/wordprocessingShape">
-                  <wps:wsp>
-                    <wps:cNvSpPr txBox="1">
-                      <a:spLocks noChangeArrowheads="1"/>
-                    </wps:cNvSpPr>
-                    <wps:spPr bwMode="auto">
-                      <a:xfrm>
-                        <a:off x="0" y="0"/>
-                        <a:ext cx="5499100" cy="646981"/>
-                      </a:xfrm>
-                      <a:prstGeom prst="rect">
-                        <a:avLst/>
-                      </a:prstGeom>
-                      <a:noFill/>
-                      <a:ln>
-                        <a:noFill/>
-                      </a:ln>
-                      <a:extLst>
-                        <a:ext uri="{909E8E84-426E-40DD-AFC4-6F175D3DCCD1}">
-                          <a14:hiddenFill xmlns:a14="http://schemas.microsoft.com/office/drawing/2010/main">
-                            <a:solidFill>
-                              <a:srgbClr val="FFFFFF"/>
-                            </a:solidFill>
-                          </a14:hiddenFill>
-                        </a:ext>
-                        <a:ext uri="{91240B29-F687-4F45-9708-019B960494DF}">
-                          <a14:hiddenLine xmlns:a14="http://schemas.microsoft.com/office/drawing/2010/main" w="9525" cmpd="sng">
-                            <a:solidFill>
-                              <a:srgbClr val="000000"/>
-                            </a:solidFill>
-                            <a:miter lim="800000"/>
-                            <a:headEnd/>
-                            <a:tailEnd/>
-                          </a14:hiddenLine>
-                        </a:ext>
-                      </a:extLst>
-                    </wps:spPr>
-                    <wps:txbx>
-                      <w:txbxContent>
-                        <w:p>
-                          <w:pPr>
-                            <w:spacing w:after="40" w:line="240" w:lineRule="auto"/>
-                            <w:rPr>
-                              <w:color w:val="238F46"/>
-                              <w:sz w:val="24"/>
-                              <w:szCs w:val="24"/>
-                            </w:rPr>
-                          </w:pPr>
-                          <w:r>
-                            <w:rPr>
-                              <w:color w:val="238F46"/>
-                              <w:sz w:val="28"/>
-                              <w:szCs w:val="28"/>
-                            </w:rPr>
-                            <w:t>The 2</w:t>
-                          </w:r>
-                          <w:r>
-                            <w:rPr>
-                              <w:color w:val="238F46"/>
-                              <w:sz w:val="28"/>
-                              <w:szCs w:val="28"/>
-                              <w:vertAlign w:val="superscript"/>
-                            </w:rPr>
-                            <w:t>nd</w:t>
-                          </w:r>
-                          <w:r>
-                            <w:rPr>
-                              <w:color w:val="238F46"/>
-                              <w:sz w:val="28"/>
-                              <w:szCs w:val="28"/>
-                            </w:rPr>
-                            <w:t xml:space="preserve"> International Conference on Tropical Agriculture</w:t>
-                          </w:r>
-                        </w:p>
-                        <w:p>
-                          <w:pPr>
-                            <w:spacing w:after="40" w:line="240" w:lineRule="auto"/>
-                            <w:rPr>
-                              <w:sz w:val="18"/>
-                              <w:szCs w:val="18"/>
-                            </w:rPr>
-                          </w:pPr>
-                          <w:r>
-                            <w:rPr>
-                              <w:sz w:val="18"/>
-                              <w:szCs w:val="18"/>
-                            </w:rPr>
-                            <w:t>UGM Main Office Building, 3</w:t>
-                          </w:r>
-                          <w:r>
-                            <w:rPr>
-                              <w:sz w:val="18"/>
-                              <w:szCs w:val="18"/>
-                              <w:vertAlign w:val="superscript"/>
-                            </w:rPr>
-                            <w:t>rd</w:t>
-                          </w:r>
-                          <w:r>
-                            <w:rPr>
-                              <w:sz w:val="18"/>
-                              <w:szCs w:val="18"/>
-                            </w:rPr>
-                            <w:t xml:space="preserve"> Floor, Room B3-05, Bulaksumur, Yogyakarta 55281 Indonesia</w:t>
-                          </w:r>
-                        </w:p>
-                        <w:p>
-                          <w:pPr>
-                            <w:spacing w:after="40" w:line="240" w:lineRule="auto"/>
-                            <w:rPr>
-                              <w:sz w:val="20"/>
-                              <w:szCs w:val="20"/>
-                            </w:rPr>
-                          </w:pPr>
-                          <w:r>
-                            <w:rPr>
-                              <w:sz w:val="18"/>
-                              <w:szCs w:val="18"/>
-                            </w:rPr>
-                            <w:t>Phone: (+62)0274-6491963, E-mail:icta@ugm.ac.id, Website: http://icta.ugm.ac.id</w:t>
-                          </w:r>
-                        </w:p>
-                      </w:txbxContent>
-                    </wps:txbx>
-                    <wps:bodyPr rot="0" vert="horz" wrap="square" lIns="91440" tIns="45720" rIns="91440" bIns="45720" anchor="t" anchorCtr="0" upright="1">
-                      <a:noAutofit/>
-                    </wps:bodyPr>
-                  </wps:wsp>
-                </a:graphicData>
-              </a:graphic>
-              <wp14:sizeRelH relativeFrom="page">
-                <wp14:pctWidth>0</wp14:pctWidth>
-              </wp14:sizeRelH>
-              <wp14:sizeRelV relativeFrom="page">
-                <wp14:pctHeight>0</wp14:pctHeight>
-              </wp14:sizeRelV>
-            </wp:anchor>
-          </w:drawing>
-        </mc:Choice>
-        <mc:Fallback>
-          <w:pict>
-            <v:shapetype w14:anchorId="0FA83F75" id="_x0000_t202" coordsize="21600,21600" o:spt="202" path="m,l,21600r21600,l21600,xe">
-              <v:stroke joinstyle="miter"/>
-              <v:path gradientshapeok="t" o:connecttype="rect"/>
-            </v:shapetype>
-            <v:shape id="Text Box 33" o:spid="_x0000_s1026" type="#_x0000_t202" style="position:absolute;margin-left:97.8pt;margin-top:-6.75pt;width:433pt;height:50.95pt;z-index:251664896;visibility:visible;mso-wrap-style:square;mso-width-percent:0;mso-height-percent:0;mso-wrap-distance-left:9pt;mso-wrap-distance-top:0;mso-wrap-distance-right:9pt;mso-wrap-distance-bottom:0;mso-position-horizontal:absolute;mso-position-horizontal-relative:text;mso-position-vertical:absolute;mso-position-vertical-relative:text;mso-width-percent:0;mso-height-percent:0;mso-width-relative:page;mso-height-relative:page;v-text-anchor:top" o:gfxdata="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" filled="f" stroked="f">
-              <v:textbox>
-                <w:txbxContent>
-                  <w:p>
-                    <w:pPr>
-                      <w:spacing w:after="40" w:line="240" w:lineRule="auto"/>
-                      <w:rPr>
-                        <w:color w:val="238F46"/>
-                        <w:sz w:val="24"/>
-                        <w:szCs w:val="24"/>
-                      </w:rPr>
-                    </w:pPr>
-                    <w:r>
-                      <w:rPr>
-                        <w:color w:val="238F46"/>
-                        <w:sz w:val="28"/>
-                        <w:szCs w:val="28"/>
-                      </w:rPr>
-                      <w:t>The 2</w:t>
-                    </w:r>
-                    <w:r>
-                      <w:rPr>
-                        <w:color w:val="238F46"/>
-                        <w:sz w:val="28"/>
-                        <w:szCs w:val="28"/>
-                        <w:vertAlign w:val="superscript"/>
-                      </w:rPr>
-                      <w:t>nd</w:t>
-                    </w:r>
-                    <w:r>
-                      <w:rPr>
-                        <w:color w:val="238F46"/>
-                        <w:sz w:val="28"/>
-                        <w:szCs w:val="28"/>
-                      </w:rPr>
-                      <w:t xml:space="preserve"> International Conference on Tropical Agriculture</w:t>
-                    </w:r>
-                  </w:p>
-                  <w:p>
-                    <w:pPr>
-                      <w:spacing w:after="40" w:line="240" w:lineRule="auto"/>
-                      <w:rPr>
-                        <w:sz w:val="18"/>
-                        <w:szCs w:val="18"/>
-                      </w:rPr>
-                    </w:pPr>
-                    <w:r>
-                      <w:rPr>
-                        <w:sz w:val="18"/>
-                        <w:szCs w:val="18"/>
-                      </w:rPr>
-                      <w:t>UGM Main Office Building, 3</w:t>
-                    </w:r>
-                    <w:r>
-                      <w:rPr>
-                        <w:sz w:val="18"/>
-                        <w:szCs w:val="18"/>
-                        <w:vertAlign w:val="superscript"/>
-                      </w:rPr>
-                      <w:t>rd</w:t>
-                    </w:r>
-                    <w:r>
-                      <w:rPr>
-                        <w:sz w:val="18"/>
-                        <w:szCs w:val="18"/>
-                      </w:rPr>
-                      <w:t xml:space="preserve"> Floor, Room B3-05, Bulaksumur, Yogyakarta 55281 Indonesia</w:t>
-                    </w:r>
-                  </w:p>
-                  <w:p>
-                    <w:pPr>
-                      <w:spacing w:after="40" w:line="240" w:lineRule="auto"/>
-                      <w:rPr>
-                        <w:sz w:val="20"/>
-                        <w:szCs w:val="20"/>
-                      </w:rPr>
-                    </w:pPr>
-                    <w:r>
-                      <w:rPr>
-                        <w:sz w:val="18"/>
-                        <w:szCs w:val="18"/>
-                      </w:rPr>
-                      <w:t>Phone: (+62)0274-6491963, E-mail:icta@ugm.ac.id, Website: http://icta.ugm.ac.id</w:t>
-                    </w:r>
-                  </w:p>
-                </w:txbxContent>
-              </v:textbox>
-            </v:shape>
-          </w:pict>
-        </mc:Fallback>
-      </mc:AlternateContent>
+      <w:tab/>
+    </w:r>
+    <w:r>
+      <w:rPr>
+        <w:rFonts w:ascii="Calibri" w:eastAsia="MS Mincho" w:hAnsi="Calibri" w:cs="Calibri"/>
+        <w:color w:val="DD5D26"/>
+        <w:sz w:val="20"/>
+        <w:szCs w:val="24"/>
+        <w:lang w:val="id-ID" w:eastAsia="ru-RU"/>
+      </w:rPr>
+      <w:tab/>
+    </w:r>
+    <w:r>
+      <w:rPr>
+        <w:rFonts w:eastAsia="MS Mincho" w:cs="Calibri"/>
+        <w:b/>
+        <w:color w:val="238F46"/>
+        <w:sz w:val="20"/>
+        <w:szCs w:val="24"/>
+        <w:lang w:val="id-ID" w:eastAsia="ru-RU"/>
+      </w:rPr>
+      <w:t>The 2</w:t>
+    </w:r>
+    <w:r>
+      <w:rPr>
+        <w:rFonts w:eastAsia="MS Mincho" w:cs="Calibri"/>
+        <w:b/>
+        <w:color w:val="238F46"/>
+        <w:sz w:val="20"/>
+        <w:szCs w:val="24"/>
+        <w:vertAlign w:val="superscript"/>
+        <w:lang w:val="id-ID" w:eastAsia="ru-RU"/>
+      </w:rPr>
+      <w:t>nd</w:t>
+    </w:r>
+    <w:r>
+      <w:rPr>
+        <w:rFonts w:eastAsia="MS Mincho" w:cs="Calibri"/>
+        <w:b/>
+        <w:color w:val="238F46"/>
+        <w:sz w:val="20"/>
+        <w:szCs w:val="24"/>
+        <w:lang w:val="id-ID" w:eastAsia="ru-RU"/>
+      </w:rPr>
+      <w:t xml:space="preserve"> International Conference on </w:t>
+    </w:r>
+    <w:r>
+      <w:rPr>
+        <w:rFonts w:eastAsia="MS Mincho" w:cs="Calibri"/>
+        <w:b/>
+        <w:color w:val="238F46"/>
+        <w:sz w:val="20"/>
+        <w:szCs w:val="24"/>
+        <w:lang w:eastAsia="ru-RU"/>
+      </w:rPr>
+      <w:t>Tropical Agriculture</w:t>
     </w:r>
   </w:p>
   <w:p>
     <w:pPr>
-      <w:pStyle w:val="Header"/>
+      <w:tabs>
+        <w:tab w:val="left" w:pos="2268"/>
+      </w:tabs>
+      <w:spacing w:after="0" w:line="240" w:lineRule="auto"/>
+      <w:ind w:left="2552" w:hanging="2552"/>
+      <w:jc w:val="right"/>
+      <w:rPr>
+        <w:rFonts w:eastAsia="MS Mincho" w:cs="Calibri"/>
+        <w:sz w:val="18"/>
+        <w:szCs w:val="16"/>
+        <w:lang w:val="id-ID" w:eastAsia="ru-RU"/>
+      </w:rPr>
     </w:pPr>
+    <w:r>
+      <w:rPr>
+        <w:rFonts w:eastAsia="MS Mincho" w:cs="Calibri"/>
+        <w:sz w:val="18"/>
+        <w:szCs w:val="16"/>
+        <w:lang w:val="id-ID" w:eastAsia="ru-RU"/>
+      </w:rPr>
+      <w:t>UGM Main Office Building, 3</w:t>
+    </w:r>
+    <w:r>
+      <w:rPr>
+        <w:rFonts w:eastAsia="MS Mincho" w:cs="Calibri"/>
+        <w:sz w:val="18"/>
+        <w:szCs w:val="16"/>
+        <w:vertAlign w:val="superscript"/>
+        <w:lang w:val="id-ID" w:eastAsia="ru-RU"/>
+      </w:rPr>
+      <w:t>rd</w:t>
+    </w:r>
+    <w:r>
+      <w:rPr>
+        <w:rFonts w:eastAsia="MS Mincho" w:cs="Calibri"/>
+        <w:sz w:val="18"/>
+        <w:szCs w:val="16"/>
+        <w:lang w:val="id-ID" w:eastAsia="ru-RU"/>
+      </w:rPr>
+      <w:t xml:space="preserve"> Floor, Room B3-05, Bulaksumur, Yogyakarta, 55281 Indonesia</w:t>
+    </w:r>
+  </w:p>
+  <w:p>
+    <w:pPr>
+      <w:tabs>
+        <w:tab w:val="left" w:pos="2268"/>
+      </w:tabs>
+      <w:spacing w:after="0" w:line="240" w:lineRule="auto"/>
+      <w:ind w:left="2552" w:hanging="2552"/>
+      <w:jc w:val="right"/>
+      <w:rPr>
+        <w:rFonts w:eastAsia="MS Mincho" w:cs="Calibri"/>
+        <w:sz w:val="20"/>
+        <w:szCs w:val="16"/>
+        <w:lang w:eastAsia="ru-RU"/>
+      </w:rPr>
+    </w:pPr>
+    <w:r>
+      <w:rPr>
+        <w:rFonts w:eastAsia="MS Mincho" w:cs="Calibri"/>
+        <w:noProof/>
+        <w:sz w:val="18"/>
+        <w:szCs w:val="16"/>
+        <w:lang w:val="id-ID" w:eastAsia="id-ID"/>
+      </w:rPr>
+      <w:drawing>
+        <wp:anchor distT="0" distB="0" distL="114300" distR="114300" simplePos="0" relativeHeight="251661312" behindDoc="0" locked="0" layoutInCell="1" allowOverlap="1" wp14:anchorId="12196365" wp14:editId="7306C778">
+          <wp:simplePos x="0" y="0"/>
+          <wp:positionH relativeFrom="column">
+            <wp:posOffset>5092116</wp:posOffset>
+          </wp:positionH>
+          <wp:positionV relativeFrom="paragraph">
+            <wp:posOffset>3810</wp:posOffset>
+          </wp:positionV>
+          <wp:extent cx="143510" cy="143510"/>
+          <wp:effectExtent l="0" t="0" r="8890" b="8890"/>
+          <wp:wrapNone/>
+          <wp:docPr id="37" name="Picture 37"/>
+          <wp:cNvGraphicFramePr>
+            <a:graphicFrameLocks xmlns:a="http://schemas.openxmlformats.org/drawingml/2006/main" noChangeAspect="1"/>
+          </wp:cNvGraphicFramePr>
+          <a:graphic xmlns:a="http://schemas.openxmlformats.org/drawingml/2006/main">
+            <a:graphicData uri="http://schemas.openxmlformats.org/drawingml/2006/picture">
+              <pic:pic xmlns:pic="http://schemas.openxmlformats.org/drawingml/2006/picture">
+                <pic:nvPicPr>
+                  <pic:cNvPr id="0" name="Picture 7"/>
+                  <pic:cNvPicPr>
+                    <a:picLocks noChangeAspect="1" noChangeArrowheads="1"/>
+                  </pic:cNvPicPr>
+                </pic:nvPicPr>
+                <pic:blipFill>
+                  <a:blip r:embed="rId2">
+                    <a:extLst>
+                      <a:ext uri="{28A0092B-C50C-407E-A947-70E740481C1C}">
+                        <a14:useLocalDpi xmlns:a14="http://schemas.microsoft.com/office/drawing/2010/main" val="0"/>
+                      </a:ext>
+                    </a:extLst>
+                  </a:blip>
+                  <a:srcRect/>
+                  <a:stretch>
+                    <a:fillRect/>
+                  </a:stretch>
+                </pic:blipFill>
+                <pic:spPr bwMode="auto">
+                  <a:xfrm>
+                    <a:off x="0" y="0"/>
+                    <a:ext cx="143510" cy="143510"/>
+                  </a:xfrm>
+                  <a:prstGeom prst="rect">
+                    <a:avLst/>
+                  </a:prstGeom>
+                  <a:noFill/>
+                  <a:ln>
+                    <a:noFill/>
+                  </a:ln>
+                </pic:spPr>
+              </pic:pic>
+            </a:graphicData>
+          </a:graphic>
+          <wp14:sizeRelH relativeFrom="page">
+            <wp14:pctWidth>0</wp14:pctWidth>
+          </wp14:sizeRelH>
+          <wp14:sizeRelV relativeFrom="page">
+            <wp14:pctHeight>0</wp14:pctHeight>
+          </wp14:sizeRelV>
+        </wp:anchor>
+      </w:drawing>
+    </w:r>
+    <w:r>
+      <w:rPr>
+        <w:rFonts w:eastAsia="MS Mincho" w:cs="Calibri"/>
+        <w:noProof/>
+        <w:sz w:val="18"/>
+        <w:szCs w:val="16"/>
+        <w:lang w:val="id-ID" w:eastAsia="id-ID"/>
+      </w:rPr>
+      <w:drawing>
+        <wp:anchor distT="0" distB="0" distL="114300" distR="114300" simplePos="0" relativeHeight="251660288" behindDoc="0" locked="0" layoutInCell="1" allowOverlap="1" wp14:anchorId="04DBD202" wp14:editId="00144FE7">
+          <wp:simplePos x="0" y="0"/>
+          <wp:positionH relativeFrom="column">
+            <wp:posOffset>3732988</wp:posOffset>
+          </wp:positionH>
+          <wp:positionV relativeFrom="paragraph">
+            <wp:posOffset>6350</wp:posOffset>
+          </wp:positionV>
+          <wp:extent cx="143510" cy="143510"/>
+          <wp:effectExtent l="0" t="0" r="8890" b="8890"/>
+          <wp:wrapNone/>
+          <wp:docPr id="36" name="Picture 36"/>
+          <wp:cNvGraphicFramePr>
+            <a:graphicFrameLocks xmlns:a="http://schemas.openxmlformats.org/drawingml/2006/main" noChangeAspect="1"/>
+          </wp:cNvGraphicFramePr>
+          <a:graphic xmlns:a="http://schemas.openxmlformats.org/drawingml/2006/main">
+            <a:graphicData uri="http://schemas.openxmlformats.org/drawingml/2006/picture">
+              <pic:pic xmlns:pic="http://schemas.openxmlformats.org/drawingml/2006/picture">
+                <pic:nvPicPr>
+                  <pic:cNvPr id="0" name="Picture 8"/>
+                  <pic:cNvPicPr>
+                    <a:picLocks noChangeAspect="1" noChangeArrowheads="1"/>
+                  </pic:cNvPicPr>
+                </pic:nvPicPr>
+                <pic:blipFill>
+                  <a:blip r:embed="rId3">
+                    <a:extLst>
+                      <a:ext uri="{28A0092B-C50C-407E-A947-70E740481C1C}">
+                        <a14:useLocalDpi xmlns:a14="http://schemas.microsoft.com/office/drawing/2010/main" val="0"/>
+                      </a:ext>
+                    </a:extLst>
+                  </a:blip>
+                  <a:srcRect/>
+                  <a:stretch>
+                    <a:fillRect/>
+                  </a:stretch>
+                </pic:blipFill>
+                <pic:spPr bwMode="auto">
+                  <a:xfrm>
+                    <a:off x="0" y="0"/>
+                    <a:ext cx="143510" cy="143510"/>
+                  </a:xfrm>
+                  <a:prstGeom prst="rect">
+                    <a:avLst/>
+                  </a:prstGeom>
+                  <a:noFill/>
+                  <a:ln>
+                    <a:noFill/>
+                  </a:ln>
+                </pic:spPr>
+              </pic:pic>
+            </a:graphicData>
+          </a:graphic>
+          <wp14:sizeRelH relativeFrom="page">
+            <wp14:pctWidth>0</wp14:pctWidth>
+          </wp14:sizeRelH>
+          <wp14:sizeRelV relativeFrom="page">
+            <wp14:pctHeight>0</wp14:pctHeight>
+          </wp14:sizeRelV>
+        </wp:anchor>
+      </w:drawing>
+    </w:r>
+    <w:r>
+      <w:rPr>
+        <w:rFonts w:eastAsia="MS Mincho" w:cs="Calibri"/>
+        <w:noProof/>
+        <w:sz w:val="18"/>
+        <w:szCs w:val="16"/>
+        <w:lang w:val="id-ID" w:eastAsia="id-ID"/>
+      </w:rPr>
+      <w:drawing>
+        <wp:anchor distT="0" distB="0" distL="114300" distR="114300" simplePos="0" relativeHeight="251663360" behindDoc="0" locked="0" layoutInCell="1" allowOverlap="1" wp14:anchorId="2649F4BC" wp14:editId="7E3EA364">
+          <wp:simplePos x="0" y="0"/>
+          <wp:positionH relativeFrom="column">
+            <wp:posOffset>2664079</wp:posOffset>
+          </wp:positionH>
+          <wp:positionV relativeFrom="paragraph">
+            <wp:posOffset>5080</wp:posOffset>
+          </wp:positionV>
+          <wp:extent cx="143510" cy="143510"/>
+          <wp:effectExtent l="0" t="0" r="8890" b="8890"/>
+          <wp:wrapNone/>
+          <wp:docPr id="35" name="Picture 35"/>
+          <wp:cNvGraphicFramePr>
+            <a:graphicFrameLocks xmlns:a="http://schemas.openxmlformats.org/drawingml/2006/main" noChangeAspect="1"/>
+          </wp:cNvGraphicFramePr>
+          <a:graphic xmlns:a="http://schemas.openxmlformats.org/drawingml/2006/main">
+            <a:graphicData uri="http://schemas.openxmlformats.org/drawingml/2006/picture">
+              <pic:pic xmlns:pic="http://schemas.openxmlformats.org/drawingml/2006/picture">
+                <pic:nvPicPr>
+                  <pic:cNvPr id="0" name="Picture 9"/>
+                  <pic:cNvPicPr>
+                    <a:picLocks noChangeAspect="1" noChangeArrowheads="1"/>
+                  </pic:cNvPicPr>
+                </pic:nvPicPr>
+                <pic:blipFill>
+                  <a:blip r:embed="rId4">
+                    <a:extLst>
+                      <a:ext uri="{28A0092B-C50C-407E-A947-70E740481C1C}">
+                        <a14:useLocalDpi xmlns:a14="http://schemas.microsoft.com/office/drawing/2010/main" val="0"/>
+                      </a:ext>
+                    </a:extLst>
+                  </a:blip>
+                  <a:srcRect/>
+                  <a:stretch>
+                    <a:fillRect/>
+                  </a:stretch>
+                </pic:blipFill>
+                <pic:spPr bwMode="auto">
+                  <a:xfrm>
+                    <a:off x="0" y="0"/>
+                    <a:ext cx="143510" cy="143510"/>
+                  </a:xfrm>
+                  <a:prstGeom prst="rect">
+                    <a:avLst/>
+                  </a:prstGeom>
+                  <a:noFill/>
+                  <a:ln>
+                    <a:noFill/>
+                  </a:ln>
+                </pic:spPr>
+              </pic:pic>
+            </a:graphicData>
+          </a:graphic>
+          <wp14:sizeRelH relativeFrom="page">
+            <wp14:pctWidth>0</wp14:pctWidth>
+          </wp14:sizeRelH>
+          <wp14:sizeRelV relativeFrom="page">
+            <wp14:pctHeight>0</wp14:pctHeight>
+          </wp14:sizeRelV>
+        </wp:anchor>
+      </w:drawing>
+    </w:r>
+    <w:r>
+      <w:rPr>
+        <w:rFonts w:eastAsia="MS Mincho" w:cs="Calibri"/>
+        <w:noProof/>
+        <w:sz w:val="18"/>
+        <w:szCs w:val="16"/>
+        <w:lang w:val="id-ID" w:eastAsia="id-ID"/>
+      </w:rPr>
+      <w:drawing>
+        <wp:anchor distT="0" distB="0" distL="114300" distR="114300" simplePos="0" relativeHeight="251662336" behindDoc="0" locked="0" layoutInCell="1" allowOverlap="1" wp14:anchorId="7696A34C" wp14:editId="0C038C34">
+          <wp:simplePos x="0" y="0"/>
+          <wp:positionH relativeFrom="column">
+            <wp:posOffset>1461647</wp:posOffset>
+          </wp:positionH>
+          <wp:positionV relativeFrom="paragraph">
+            <wp:posOffset>6350</wp:posOffset>
+          </wp:positionV>
+          <wp:extent cx="143510" cy="143510"/>
+          <wp:effectExtent l="0" t="0" r="8890" b="8890"/>
+          <wp:wrapNone/>
+          <wp:docPr id="34" name="Picture 34"/>
+          <wp:cNvGraphicFramePr>
+            <a:graphicFrameLocks xmlns:a="http://schemas.openxmlformats.org/drawingml/2006/main" noChangeAspect="1"/>
+          </wp:cNvGraphicFramePr>
+          <a:graphic xmlns:a="http://schemas.openxmlformats.org/drawingml/2006/main">
+            <a:graphicData uri="http://schemas.openxmlformats.org/drawingml/2006/picture">
+              <pic:pic xmlns:pic="http://schemas.openxmlformats.org/drawingml/2006/picture">
+                <pic:nvPicPr>
+                  <pic:cNvPr id="0" name="Picture 10"/>
+                  <pic:cNvPicPr>
+                    <a:picLocks noChangeAspect="1" noChangeArrowheads="1"/>
+                  </pic:cNvPicPr>
+                </pic:nvPicPr>
+                <pic:blipFill>
+                  <a:blip r:embed="rId5">
+                    <a:extLst>
+                      <a:ext uri="{28A0092B-C50C-407E-A947-70E740481C1C}">
+                        <a14:useLocalDpi xmlns:a14="http://schemas.microsoft.com/office/drawing/2010/main" val="0"/>
+                      </a:ext>
+                    </a:extLst>
+                  </a:blip>
+                  <a:srcRect/>
+                  <a:stretch>
+                    <a:fillRect/>
+                  </a:stretch>
+                </pic:blipFill>
+                <pic:spPr bwMode="auto">
+                  <a:xfrm>
+                    <a:off x="0" y="0"/>
+                    <a:ext cx="143510" cy="143510"/>
+                  </a:xfrm>
+                  <a:prstGeom prst="rect">
+                    <a:avLst/>
+                  </a:prstGeom>
+                  <a:noFill/>
+                  <a:ln>
+                    <a:noFill/>
+                  </a:ln>
+                </pic:spPr>
+              </pic:pic>
+            </a:graphicData>
+          </a:graphic>
+          <wp14:sizeRelH relativeFrom="page">
+            <wp14:pctWidth>0</wp14:pctWidth>
+          </wp14:sizeRelH>
+          <wp14:sizeRelV relativeFrom="page">
+            <wp14:pctHeight>0</wp14:pctHeight>
+          </wp14:sizeRelV>
+        </wp:anchor>
+      </w:drawing>
+    </w:r>
+    <w:r>
+      <w:rPr>
+        <w:rFonts w:eastAsia="MS Mincho" w:cs="Calibri"/>
+        <w:sz w:val="18"/>
+        <w:szCs w:val="16"/>
+        <w:lang w:val="id-ID" w:eastAsia="ru-RU"/>
+      </w:rPr>
+      <w:tab/>
+      <w:t xml:space="preserve"> (+62) 274-6491963              icta@ugm.ac.id              https://icta.ugm.ac.id              @ictaugm</w:t>
+    </w:r>
   </w:p>
 </w:hdr>
 </file>
@@ -9558,7 +9468,7 @@
 </file>
 
 <file path=customXml/itemProps1.xml><?xml version="1.0" encoding="utf-8"?>
-<ds:datastoreItem xmlns:ds="http://schemas.openxmlformats.org/officeDocument/2006/customXml" ds:itemID="{4E1F244B-BEC8-4317-B6CB-11DB46987E44}">
+<ds:datastoreItem xmlns:ds="http://schemas.openxmlformats.org/officeDocument/2006/customXml" ds:itemID="{66301400-E09F-4374-AB50-C68E77F9DF8A}">
   <ds:schemaRefs>
     <ds:schemaRef ds:uri="http://schemas.openxmlformats.org/officeDocument/2006/bibliography"/>
   </ds:schemaRefs>

</xml_diff>